<commit_message>
Updated the Research Paper
</commit_message>
<xml_diff>
--- a/docs/Schelet Proiect SASPS Articol Stiintific.docx
+++ b/docs/Schelet Proiect SASPS Articol Stiintific.docx
@@ -51,8 +51,13 @@
         <w:t>ă</w:t>
       </w:r>
       <w:r>
-        <w:t>lin Ciot</w:t>
-      </w:r>
+        <w:t xml:space="preserve">lin </w:t>
+      </w:r>
+      <w:proofErr w:type="spellStart"/>
+      <w:r>
+        <w:t>Ciot</w:t>
+      </w:r>
+      <w:proofErr w:type="spellEnd"/>
     </w:p>
     <w:p>
       <w:pPr>
@@ -104,6 +109,7 @@
         </w:rPr>
         <w:t xml:space="preserve"> </w:t>
       </w:r>
+      <w:proofErr w:type="spellStart"/>
       <w:r>
         <w:rPr>
           <w:i/>
@@ -111,6 +117,7 @@
         </w:rPr>
         <w:t>Politehnica</w:t>
       </w:r>
+      <w:proofErr w:type="spellEnd"/>
       <w:r>
         <w:rPr>
           <w:i/>
@@ -141,13 +148,21 @@
         </w:rPr>
         <w:t xml:space="preserve">Bucharest </w:t>
       </w:r>
-      <w:r>
-        <w:rPr>
-          <w:sz w:val="20"/>
-        </w:rPr>
-        <w:t xml:space="preserve">Bucharest, Romania </w:t>
-      </w:r>
-      <w:hyperlink r:id="rId5" w:history="1">
+      <w:proofErr w:type="spellStart"/>
+      <w:r>
+        <w:rPr>
+          <w:sz w:val="20"/>
+        </w:rPr>
+        <w:t>Bucharest</w:t>
+      </w:r>
+      <w:proofErr w:type="spellEnd"/>
+      <w:r>
+        <w:rPr>
+          <w:sz w:val="20"/>
+        </w:rPr>
+        <w:t xml:space="preserve">, Romania </w:t>
+      </w:r>
+      <w:hyperlink r:id="rId8" w:history="1">
         <w:r>
           <w:rPr>
             <w:rStyle w:val="Hyperlink"/>
@@ -185,8 +200,13 @@
         <w:br w:type="column"/>
       </w:r>
       <w:r>
-        <w:t>Stefan Butacu</w:t>
-      </w:r>
+        <w:t xml:space="preserve">Stefan </w:t>
+      </w:r>
+      <w:proofErr w:type="spellStart"/>
+      <w:r>
+        <w:t>Butacu</w:t>
+      </w:r>
+      <w:proofErr w:type="spellEnd"/>
     </w:p>
     <w:p>
       <w:pPr>
@@ -230,6 +250,7 @@
         </w:rPr>
         <w:t xml:space="preserve"> </w:t>
       </w:r>
+      <w:proofErr w:type="spellStart"/>
       <w:r>
         <w:rPr>
           <w:i/>
@@ -237,6 +258,7 @@
         </w:rPr>
         <w:t>Politehnica</w:t>
       </w:r>
+      <w:proofErr w:type="spellEnd"/>
       <w:r>
         <w:rPr>
           <w:i/>
@@ -267,13 +289,21 @@
         </w:rPr>
         <w:t xml:space="preserve">Bucharest </w:t>
       </w:r>
-      <w:r>
-        <w:rPr>
-          <w:sz w:val="20"/>
-        </w:rPr>
-        <w:t xml:space="preserve">Bucharest, Romania </w:t>
-      </w:r>
-      <w:hyperlink r:id="rId6" w:history="1">
+      <w:proofErr w:type="spellStart"/>
+      <w:r>
+        <w:rPr>
+          <w:sz w:val="20"/>
+        </w:rPr>
+        <w:t>Bucharest</w:t>
+      </w:r>
+      <w:proofErr w:type="spellEnd"/>
+      <w:r>
+        <w:rPr>
+          <w:sz w:val="20"/>
+        </w:rPr>
+        <w:t xml:space="preserve">, Romania </w:t>
+      </w:r>
+      <w:hyperlink r:id="rId9" w:history="1">
         <w:r>
           <w:rPr>
             <w:rStyle w:val="Hyperlink"/>
@@ -638,7 +668,21 @@
         <w:rPr>
           <w:sz w:val="20"/>
         </w:rPr>
-        <w:t>In essence, this study endeavours to bridge the gap between theoretical design paradigms and real-world performance outcomes, fostering a deeper comprehension of the intricate interplay between design patterns and the efficacy of Smart Home Automation System software.</w:t>
+        <w:t xml:space="preserve">In essence, this study </w:t>
+      </w:r>
+      <w:proofErr w:type="spellStart"/>
+      <w:r>
+        <w:rPr>
+          <w:sz w:val="20"/>
+        </w:rPr>
+        <w:t>endeavours</w:t>
+      </w:r>
+      <w:proofErr w:type="spellEnd"/>
+      <w:r>
+        <w:rPr>
+          <w:sz w:val="20"/>
+        </w:rPr>
+        <w:t xml:space="preserve"> to bridge the gap between theoretical design paradigms and real-world performance outcomes, fostering a deeper comprehension of the intricate interplay between design patterns and the efficacy of Smart Home Automation System software.</w:t>
       </w:r>
     </w:p>
     <w:p>
@@ -741,7 +785,21 @@
         <w:rPr>
           <w:sz w:val="20"/>
         </w:rPr>
-        <w:t>Through a structured examination of the chosen design patterns, our research seeks to address fundamental questions surrounding their efficacy in the context of SHAS software. Which design patterns prove most effective in optimizing response times? How do different patterns impact resource utilization, and to what extent do they contribute to or alleviate scalability challenges inherent in smart home environments? These inquiries form the crux of our investigation and aim to elucidate the nuanced relationships between design decisions and the tangible performance outcomes in SHAS software.</w:t>
+        <w:t xml:space="preserve">Through a structured examination of the chosen design patterns, our research seeks to address fundamental questions surrounding their efficacy in the context of SHAS software. Which design patterns prove most effective in optimizing response times? How do different patterns impact resource utilization, and to what extent do they contribute to or alleviate scalability challenges inherent in smart home environments? These inquiries </w:t>
+      </w:r>
+      <w:proofErr w:type="spellStart"/>
+      <w:r>
+        <w:rPr>
+          <w:sz w:val="20"/>
+        </w:rPr>
+        <w:t>form</w:t>
+      </w:r>
+      <w:proofErr w:type="spellEnd"/>
+      <w:r>
+        <w:rPr>
+          <w:sz w:val="20"/>
+        </w:rPr>
+        <w:t xml:space="preserve"> the crux of our investigation and aim to elucidate the nuanced relationships between design decisions and the tangible performance outcomes in SHAS software.</w:t>
       </w:r>
     </w:p>
     <w:p>
@@ -779,7 +837,13 @@
         <w:rPr>
           <w:sz w:val="20"/>
         </w:rPr>
-        <w:t>s.</w:t>
+        <w:t>s</w:t>
+      </w:r>
+      <w:r>
+        <w:rPr>
+          <w:sz w:val="20"/>
+        </w:rPr>
+        <w:t xml:space="preserve">. </w:t>
       </w:r>
     </w:p>
     <w:p>
@@ -801,6 +865,517 @@
           <w:tab w:val="left" w:pos="2066"/>
         </w:tabs>
         <w:spacing w:before="40"/>
+        <w:ind w:firstLine="284"/>
+        <w:jc w:val="both"/>
+        <w:rPr>
+          <w:sz w:val="20"/>
+        </w:rPr>
+      </w:pPr>
+      <w:r>
+        <w:rPr>
+          <w:sz w:val="20"/>
+        </w:rPr>
+        <w:t>The concept of smart home automation systems has evolved over several decades, blending technological advancements with the vision of creating more convenient and efficient living spaces. The history of smart home automation can be traced back to early attempts at automating household tasks and integrating technology into homes.</w:t>
+      </w:r>
+    </w:p>
+    <w:p>
+      <w:pPr>
+        <w:tabs>
+          <w:tab w:val="left" w:pos="2066"/>
+        </w:tabs>
+        <w:spacing w:before="40"/>
+        <w:ind w:firstLine="284"/>
+        <w:jc w:val="both"/>
+        <w:rPr>
+          <w:sz w:val="20"/>
+        </w:rPr>
+      </w:pPr>
+    </w:p>
+    <w:p>
+      <w:pPr>
+        <w:tabs>
+          <w:tab w:val="left" w:pos="2066"/>
+        </w:tabs>
+        <w:spacing w:before="40"/>
+        <w:ind w:firstLine="284"/>
+        <w:jc w:val="both"/>
+        <w:rPr>
+          <w:sz w:val="20"/>
+        </w:rPr>
+      </w:pPr>
+    </w:p>
+    <w:p>
+      <w:pPr>
+        <w:tabs>
+          <w:tab w:val="left" w:pos="2066"/>
+        </w:tabs>
+        <w:spacing w:before="40"/>
+        <w:ind w:firstLine="284"/>
+        <w:jc w:val="both"/>
+        <w:rPr>
+          <w:sz w:val="20"/>
+        </w:rPr>
+      </w:pPr>
+      <w:r>
+        <w:rPr>
+          <w:sz w:val="20"/>
+        </w:rPr>
+        <w:t>The roots of smart home automation can be found in the 1950s and 1960s, marked by the introduction of basic home automation concepts. At this time, futuristic visions of homes equipped with automated appliances and systems began to emerge. The idea was often portrayed in science fiction literature and films, influencing the public's perception of what the future home might look like.</w:t>
+      </w:r>
+    </w:p>
+    <w:p>
+      <w:pPr>
+        <w:tabs>
+          <w:tab w:val="left" w:pos="2066"/>
+        </w:tabs>
+        <w:spacing w:before="40"/>
+        <w:ind w:firstLine="284"/>
+        <w:jc w:val="both"/>
+        <w:rPr>
+          <w:sz w:val="20"/>
+        </w:rPr>
+      </w:pPr>
+    </w:p>
+    <w:p>
+      <w:pPr>
+        <w:tabs>
+          <w:tab w:val="left" w:pos="2066"/>
+        </w:tabs>
+        <w:spacing w:before="40"/>
+        <w:ind w:firstLine="284"/>
+        <w:jc w:val="both"/>
+        <w:rPr>
+          <w:sz w:val="20"/>
+        </w:rPr>
+      </w:pPr>
+    </w:p>
+    <w:p>
+      <w:pPr>
+        <w:tabs>
+          <w:tab w:val="left" w:pos="2066"/>
+        </w:tabs>
+        <w:spacing w:before="40"/>
+        <w:ind w:firstLine="284"/>
+        <w:jc w:val="both"/>
+        <w:rPr>
+          <w:sz w:val="20"/>
+          <w:lang w:val="en-150"/>
+        </w:rPr>
+      </w:pPr>
+      <w:r>
+        <w:rPr>
+          <w:sz w:val="20"/>
+          <w:lang w:val="en-150"/>
+        </w:rPr>
+        <w:t>The 1980s and 1990s witnessed the development of various home automation protocols and systems. X10, one of the earliest home automation protocols, allowed devices to communicate over power lines. This technology laid the foundation for controlling lights, appliances, and other devices remotely.</w:t>
+      </w:r>
+    </w:p>
+    <w:p>
+      <w:pPr>
+        <w:tabs>
+          <w:tab w:val="left" w:pos="2066"/>
+        </w:tabs>
+        <w:spacing w:before="40"/>
+        <w:ind w:firstLine="284"/>
+        <w:jc w:val="both"/>
+        <w:rPr>
+          <w:sz w:val="20"/>
+          <w:lang w:val="en-150"/>
+        </w:rPr>
+      </w:pPr>
+    </w:p>
+    <w:p>
+      <w:pPr>
+        <w:tabs>
+          <w:tab w:val="left" w:pos="2066"/>
+        </w:tabs>
+        <w:spacing w:before="40"/>
+        <w:ind w:firstLine="284"/>
+        <w:jc w:val="both"/>
+        <w:rPr>
+          <w:sz w:val="20"/>
+          <w:lang w:val="en-150"/>
+        </w:rPr>
+      </w:pPr>
+      <w:r>
+        <w:rPr>
+          <w:sz w:val="20"/>
+          <w:lang w:val="en-150"/>
+        </w:rPr>
+        <w:t>Despite the innovations, adoption remained limited due to interoperability issues and a lack of standardized communication protocols. Home automation systems during this period were often expensive, complex, and accessible only to enthusiasts or those with substantial financial resources.</w:t>
+      </w:r>
+    </w:p>
+    <w:p>
+      <w:pPr>
+        <w:tabs>
+          <w:tab w:val="left" w:pos="2066"/>
+        </w:tabs>
+        <w:spacing w:before="40"/>
+        <w:ind w:firstLine="284"/>
+        <w:jc w:val="both"/>
+        <w:rPr>
+          <w:sz w:val="20"/>
+          <w:lang w:val="en-150"/>
+        </w:rPr>
+      </w:pPr>
+    </w:p>
+    <w:p>
+      <w:pPr>
+        <w:tabs>
+          <w:tab w:val="left" w:pos="2066"/>
+        </w:tabs>
+        <w:spacing w:before="40"/>
+        <w:ind w:firstLine="284"/>
+        <w:jc w:val="both"/>
+        <w:rPr>
+          <w:sz w:val="20"/>
+          <w:lang w:val="en-150"/>
+        </w:rPr>
+      </w:pPr>
+    </w:p>
+    <w:p>
+      <w:pPr>
+        <w:tabs>
+          <w:tab w:val="left" w:pos="2066"/>
+        </w:tabs>
+        <w:spacing w:before="40"/>
+        <w:ind w:firstLine="284"/>
+        <w:jc w:val="both"/>
+        <w:rPr>
+          <w:sz w:val="20"/>
+          <w:lang w:val="en-150"/>
+        </w:rPr>
+      </w:pPr>
+      <w:r>
+        <w:rPr>
+          <w:sz w:val="20"/>
+          <w:lang w:val="en-150"/>
+        </w:rPr>
+        <w:t>The 2000s marked a significant turning point for smart home automation, driven by advancements in connectivity and the proliferation of the internet. The rise of Wi-Fi technology and the development of the Internet of Things (IoT) paved the way for a more interconnected and accessible smart home ecosystem.</w:t>
+      </w:r>
+    </w:p>
+    <w:p>
+      <w:pPr>
+        <w:tabs>
+          <w:tab w:val="left" w:pos="2066"/>
+        </w:tabs>
+        <w:spacing w:before="40"/>
+        <w:ind w:firstLine="284"/>
+        <w:jc w:val="both"/>
+        <w:rPr>
+          <w:sz w:val="20"/>
+          <w:lang w:val="en-150"/>
+        </w:rPr>
+      </w:pPr>
+    </w:p>
+    <w:p>
+      <w:pPr>
+        <w:tabs>
+          <w:tab w:val="left" w:pos="2066"/>
+        </w:tabs>
+        <w:spacing w:before="40"/>
+        <w:ind w:firstLine="284"/>
+        <w:jc w:val="both"/>
+        <w:rPr>
+          <w:sz w:val="20"/>
+          <w:lang w:val="en-150"/>
+        </w:rPr>
+      </w:pPr>
+      <w:r>
+        <w:rPr>
+          <w:sz w:val="20"/>
+          <w:lang w:val="en-150"/>
+        </w:rPr>
+        <w:t xml:space="preserve">Smart home devices and systems began to gain popularity, offering enhanced control and monitoring capabilities. </w:t>
+      </w:r>
+      <w:r>
+        <w:rPr>
+          <w:sz w:val="20"/>
+          <w:lang w:val="en-150"/>
+        </w:rPr>
+        <w:t>Companies introduced products like smart thermostats, security cameras, and automated lighting systems. The advent of smartphones played a pivotal role, providing users with the ability to control their homes remotely through dedicated apps.</w:t>
+      </w:r>
+    </w:p>
+    <w:p>
+      <w:pPr>
+        <w:tabs>
+          <w:tab w:val="left" w:pos="2066"/>
+        </w:tabs>
+        <w:spacing w:before="40"/>
+        <w:ind w:firstLine="284"/>
+        <w:jc w:val="both"/>
+        <w:rPr>
+          <w:sz w:val="20"/>
+          <w:lang w:val="en-150"/>
+        </w:rPr>
+      </w:pPr>
+    </w:p>
+    <w:p>
+      <w:pPr>
+        <w:tabs>
+          <w:tab w:val="left" w:pos="2066"/>
+        </w:tabs>
+        <w:spacing w:before="40"/>
+        <w:ind w:firstLine="284"/>
+        <w:jc w:val="both"/>
+        <w:rPr>
+          <w:sz w:val="20"/>
+          <w:lang w:val="en-150"/>
+        </w:rPr>
+      </w:pPr>
+      <w:r>
+        <w:rPr>
+          <w:sz w:val="20"/>
+          <w:lang w:val="en-150"/>
+        </w:rPr>
+        <w:t>The 2010s witnessed a surge in the adoption of smart home technologies, moving beyond individual devices to integrated ecosystems. Major tech companies introduced comprehensive platforms, such as Apple's HomeKit, Google's Nest, and Amazon's Alexa, aiming to streamline the user experience and enhance interoperability.</w:t>
+      </w:r>
+    </w:p>
+    <w:p>
+      <w:pPr>
+        <w:tabs>
+          <w:tab w:val="left" w:pos="2066"/>
+        </w:tabs>
+        <w:spacing w:before="40"/>
+        <w:ind w:firstLine="284"/>
+        <w:jc w:val="both"/>
+        <w:rPr>
+          <w:sz w:val="20"/>
+          <w:lang w:val="en-150"/>
+        </w:rPr>
+      </w:pPr>
+    </w:p>
+    <w:p>
+      <w:pPr>
+        <w:tabs>
+          <w:tab w:val="left" w:pos="2066"/>
+        </w:tabs>
+        <w:spacing w:before="40"/>
+        <w:ind w:firstLine="284"/>
+        <w:jc w:val="both"/>
+        <w:rPr>
+          <w:sz w:val="20"/>
+          <w:lang w:val="en-150"/>
+        </w:rPr>
+      </w:pPr>
+      <w:r>
+        <w:rPr>
+          <w:sz w:val="20"/>
+          <w:lang w:val="en-150"/>
+        </w:rPr>
+        <w:t>Voice-activated assistants became a common feature in smart homes, allowing users to control devices through natural language commands. Integration with third-party services and devices further expanded the capabilities of smart home automation systems.</w:t>
+      </w:r>
+    </w:p>
+    <w:p>
+      <w:pPr>
+        <w:tabs>
+          <w:tab w:val="left" w:pos="2066"/>
+        </w:tabs>
+        <w:spacing w:before="40"/>
+        <w:ind w:firstLine="284"/>
+        <w:jc w:val="both"/>
+        <w:rPr>
+          <w:sz w:val="20"/>
+          <w:lang w:val="en-150"/>
+        </w:rPr>
+      </w:pPr>
+    </w:p>
+    <w:p>
+      <w:pPr>
+        <w:tabs>
+          <w:tab w:val="left" w:pos="2066"/>
+        </w:tabs>
+        <w:spacing w:before="40"/>
+        <w:ind w:firstLine="284"/>
+        <w:jc w:val="both"/>
+        <w:rPr>
+          <w:sz w:val="20"/>
+          <w:lang w:val="en-150"/>
+        </w:rPr>
+      </w:pPr>
+      <w:r>
+        <w:rPr>
+          <w:sz w:val="20"/>
+          <w:lang w:val="en-150"/>
+        </w:rPr>
+        <w:t>In the present day, smart home automation has become increasingly ubiquitous, with a wide range of devices and systems available to consumers. The integration of artificial intelligence (AI) and machine learning has enhanced the intelligence and adaptability of smart home systems, enabling them to learn user preferences and anticipate needs.</w:t>
+      </w:r>
+    </w:p>
+    <w:p>
+      <w:pPr>
+        <w:tabs>
+          <w:tab w:val="left" w:pos="2066"/>
+        </w:tabs>
+        <w:spacing w:before="40"/>
+        <w:ind w:firstLine="284"/>
+        <w:jc w:val="both"/>
+        <w:rPr>
+          <w:sz w:val="20"/>
+          <w:lang w:val="en-150"/>
+        </w:rPr>
+      </w:pPr>
+    </w:p>
+    <w:p>
+      <w:pPr>
+        <w:tabs>
+          <w:tab w:val="left" w:pos="2066"/>
+        </w:tabs>
+        <w:spacing w:before="40"/>
+        <w:ind w:firstLine="284"/>
+        <w:jc w:val="both"/>
+        <w:rPr>
+          <w:sz w:val="20"/>
+        </w:rPr>
+      </w:pPr>
+      <w:r>
+        <w:rPr>
+          <w:sz w:val="20"/>
+          <w:lang w:val="en-150"/>
+        </w:rPr>
+        <w:t>The future of smart home automation holds the promise of even greater connectivity, interoperability, and energy efficiency. As technology continues to advance, smart homes are likely to evolve into highly adaptive environments that seamlessly integrate with other aspects of daily life, contributing to a more sustainable and comfortable living experience</w:t>
+      </w:r>
+      <w:r>
+        <w:rPr>
+          <w:sz w:val="20"/>
+        </w:rPr>
+        <w:t xml:space="preserve"> and maybe even integrating robots in the process.</w:t>
+      </w:r>
+    </w:p>
+    <w:p>
+      <w:pPr>
+        <w:tabs>
+          <w:tab w:val="left" w:pos="2066"/>
+        </w:tabs>
+        <w:spacing w:before="40"/>
+        <w:jc w:val="both"/>
+        <w:rPr>
+          <w:sz w:val="20"/>
+          <w:lang w:val="en-150"/>
+        </w:rPr>
+      </w:pPr>
+    </w:p>
+    <w:p>
+      <w:pPr>
+        <w:tabs>
+          <w:tab w:val="left" w:pos="2066"/>
+        </w:tabs>
+        <w:spacing w:before="40"/>
+        <w:ind w:firstLine="284"/>
+        <w:jc w:val="both"/>
+        <w:rPr>
+          <w:sz w:val="20"/>
+        </w:rPr>
+      </w:pPr>
+      <w:r>
+        <w:rPr>
+          <w:sz w:val="20"/>
+        </w:rPr>
+        <w:t>R</w:t>
+      </w:r>
+      <w:proofErr w:type="spellStart"/>
+      <w:r>
+        <w:rPr>
+          <w:sz w:val="20"/>
+          <w:lang w:val="en-150"/>
+        </w:rPr>
+        <w:t>obots</w:t>
+      </w:r>
+      <w:proofErr w:type="spellEnd"/>
+      <w:r>
+        <w:rPr>
+          <w:sz w:val="20"/>
+          <w:lang w:val="en-150"/>
+        </w:rPr>
+        <w:t xml:space="preserve"> in homes and their integration with smart home automation systems holds great promise for transforming our living spaces. As technology continues to advance, robots are poised to play increasingly integral roles in enhancing convenience, security, and overall home management. Here are some key aspects of the future trajectory for robots in homes and their integration with smart home automation systems:</w:t>
+      </w:r>
+      <w:r>
+        <w:rPr>
+          <w:sz w:val="20"/>
+        </w:rPr>
+        <w:t xml:space="preserve"> personal assistance and companionship, smart home integration, </w:t>
+      </w:r>
+      <w:proofErr w:type="spellStart"/>
+      <w:r>
+        <w:rPr>
+          <w:sz w:val="20"/>
+        </w:rPr>
+        <w:t>autonomus</w:t>
+      </w:r>
+      <w:proofErr w:type="spellEnd"/>
+      <w:r>
+        <w:rPr>
+          <w:sz w:val="20"/>
+        </w:rPr>
+        <w:t xml:space="preserve"> cleaning and maintenance, security and surveillance, healthcare assistance, customized environmental control, education and entertainment and energy efficiency. </w:t>
+      </w:r>
+    </w:p>
+    <w:p>
+      <w:pPr>
+        <w:tabs>
+          <w:tab w:val="left" w:pos="2066"/>
+        </w:tabs>
+        <w:spacing w:before="40"/>
+        <w:ind w:firstLine="284"/>
+        <w:jc w:val="both"/>
+        <w:rPr>
+          <w:sz w:val="20"/>
+        </w:rPr>
+      </w:pPr>
+    </w:p>
+    <w:p>
+      <w:pPr>
+        <w:tabs>
+          <w:tab w:val="left" w:pos="2066"/>
+        </w:tabs>
+        <w:spacing w:before="40"/>
+        <w:ind w:firstLine="284"/>
+        <w:jc w:val="both"/>
+        <w:rPr>
+          <w:sz w:val="20"/>
+        </w:rPr>
+      </w:pPr>
+      <w:r>
+        <w:rPr>
+          <w:sz w:val="20"/>
+        </w:rPr>
+        <w:t>While the future of robots in homes and their integration with smart home automation systems presents exciting possibilities, ethical considerations and privacy concerns will also need to be addressed. Striking a balance between innovation and responsible deployment will be crucial for ensuring the widespread acceptance and success of these technologies in our homes</w:t>
+      </w:r>
+    </w:p>
+    <w:p>
+      <w:pPr>
+        <w:tabs>
+          <w:tab w:val="left" w:pos="2066"/>
+        </w:tabs>
+        <w:spacing w:before="40"/>
+        <w:ind w:firstLine="284"/>
+        <w:jc w:val="both"/>
+        <w:rPr>
+          <w:sz w:val="20"/>
+          <w:lang w:val="en-150"/>
+        </w:rPr>
+      </w:pPr>
+    </w:p>
+    <w:p>
+      <w:pPr>
+        <w:tabs>
+          <w:tab w:val="left" w:pos="2066"/>
+        </w:tabs>
+        <w:spacing w:before="40"/>
+        <w:ind w:firstLine="284"/>
+        <w:jc w:val="both"/>
+        <w:rPr>
+          <w:sz w:val="20"/>
+          <w:lang w:val="en-150"/>
+        </w:rPr>
+      </w:pPr>
+    </w:p>
+    <w:p>
+      <w:pPr>
+        <w:tabs>
+          <w:tab w:val="left" w:pos="2066"/>
+        </w:tabs>
+        <w:spacing w:before="40"/>
+        <w:ind w:firstLine="284"/>
         <w:jc w:val="both"/>
         <w:rPr>
           <w:sz w:val="20"/>
@@ -818,9 +1393,19 @@
     </w:p>
     <w:p>
       <w:pPr>
-        <w:pStyle w:val="BodyText"/>
-        <w:spacing w:before="71" w:line="249" w:lineRule="auto"/>
-        <w:ind w:left="0" w:right="117" w:firstLine="0"/>
+        <w:tabs>
+          <w:tab w:val="left" w:pos="2059"/>
+        </w:tabs>
+        <w:spacing w:before="134"/>
+        <w:rPr>
+          <w:smallCaps/>
+          <w:sz w:val="20"/>
+        </w:rPr>
+        <w:sectPr>
+          <w:pgSz w:w="12240" w:h="15840"/>
+          <w:pgMar w:top="1020" w:right="860" w:bottom="280" w:left="860" w:header="720" w:footer="720" w:gutter="0"/>
+          <w:cols w:space="720"/>
+        </w:sectPr>
       </w:pPr>
     </w:p>
     <w:p>
@@ -996,7 +1581,7 @@
         <w:rPr>
           <w:lang w:val="en-150"/>
         </w:rPr>
-        <w:t>The related work in the field of smart home automation systems with a focus on employing design patterns for performance improvement encompasses a range of seminal books, articles, and research papers. The foundational work of Erich Gamma, Richard Helm, Ralph Johnson, and John Vlissides in "Design Patterns: Elements of Reusable Object-Oriented Software" establishes a solid understanding of design patterns that can be applied to enhance the modularity and maintainability of smart home automation software. Additionally, "Building Scalable and High-Performance Java Web Applications Using J2EE Technology" by Greg Barish contributes valuable insights into scalable software design, offering principles applicable to the performance optimization of smart home systems.</w:t>
+        <w:t>The related work in the field of smart home automation systems with a focus on employing design patterns for performance improvement encompasses a range of seminal books, articles, and research papers.</w:t>
       </w:r>
     </w:p>
     <w:p>
@@ -1008,6 +1593,26 @@
           <w:lang w:val="en-150"/>
         </w:rPr>
       </w:pPr>
+      <w:r>
+        <w:rPr>
+          <w:lang w:val="en-150"/>
+        </w:rPr>
+        <w:t xml:space="preserve"> The foundational work of Erich Gamma, Richard Helm, Ralph Johnson, and John </w:t>
+      </w:r>
+      <w:proofErr w:type="spellStart"/>
+      <w:r>
+        <w:rPr>
+          <w:lang w:val="en-150"/>
+        </w:rPr>
+        <w:t>Vlissides</w:t>
+      </w:r>
+      <w:proofErr w:type="spellEnd"/>
+      <w:r>
+        <w:rPr>
+          <w:lang w:val="en-150"/>
+        </w:rPr>
+        <w:t xml:space="preserve"> in "Design Patterns: Elements of Reusable Object-Oriented Software" establishes a solid understanding of design patterns that can be applied to enhance the modularity and maintainability of smart home automation software. Additionally, "Building Scalable and High-Performance Java Web Applications Using J2EE Technology" by Greg Barish contributes valuable insights into scalable software design, offering principles applicable to the performance optimization of smart home systems.</w:t>
+      </w:r>
     </w:p>
     <w:p>
       <w:pPr>
@@ -1018,12 +1623,6 @@
           <w:lang w:val="en-150"/>
         </w:rPr>
       </w:pPr>
-      <w:r>
-        <w:rPr>
-          <w:lang w:val="en-150"/>
-        </w:rPr>
-        <w:t>Martin Fowler's "Patterns of Enterprise Application Architecture" extends these principles to enterprise-level applications, providing a framework for designing scalable and robust systems that align with the complex requirements often found in smart home environments. Furthermore, "Internet of Things (IoT) Architectures, Protocols, and Standards" by Perry Lea addresses the broader context of IoT, providing a foundation for understanding the architectural considerations and protocols relevant to smart home automation.</w:t>
-      </w:r>
     </w:p>
     <w:p>
       <w:pPr>
@@ -1034,6 +1633,12 @@
           <w:lang w:val="en-150"/>
         </w:rPr>
       </w:pPr>
+      <w:r>
+        <w:rPr>
+          <w:lang w:val="en-150"/>
+        </w:rPr>
+        <w:t>Martin Fowler's "Patterns of Enterprise Application Architecture" extends these principles to enterprise-level applications, providing a framework for designing scalable and robust systems that align with the complex requirements often found in smart home environments. Furthermore, "Internet of Things (IoT) Architectures, Protocols, and Standards" by Perry Lea addresses the broader context of IoT, providing a foundation for understanding the architectural considerations and protocols relevant to smart home automation.</w:t>
+      </w:r>
     </w:p>
     <w:p>
       <w:pPr>
@@ -1044,12 +1649,6 @@
           <w:lang w:val="en-150"/>
         </w:rPr>
       </w:pPr>
-      <w:r>
-        <w:rPr>
-          <w:lang w:val="en-150"/>
-        </w:rPr>
-        <w:t>While technical in nature, "Applying UML and Patterns: An Introduction to Object-Oriented Analysis and Design and Iterative Development" by Craig Larman provides practical guidance on applying UML and design patterns in software development. Larman's insights are particularly valuable for iterative development processes, aligning with the dynamic and evolving nature of smart home automation systems.</w:t>
-      </w:r>
     </w:p>
     <w:p>
       <w:pPr>
@@ -1060,6 +1659,18 @@
           <w:lang w:val="en-150"/>
         </w:rPr>
       </w:pPr>
+      <w:r>
+        <w:rPr>
+          <w:lang w:val="en-150"/>
+        </w:rPr>
+        <w:t xml:space="preserve">While technical in nature, "Applying UML and Patterns: An Introduction to Object-Oriented Analysis and Design and Iterative Development" by Craig Larman provides practical guidance on applying UML and design </w:t>
+      </w:r>
+      <w:r>
+        <w:rPr>
+          <w:lang w:val="en-150"/>
+        </w:rPr>
+        <w:t>patterns in software development. Larman's insights are particularly valuable for iterative development processes, aligning with the dynamic and evolving nature of smart home automation systems.</w:t>
+      </w:r>
     </w:p>
     <w:p>
       <w:pPr>
@@ -1070,11 +1681,35 @@
           <w:lang w:val="en-150"/>
         </w:rPr>
       </w:pPr>
-      <w:r>
-        <w:rPr>
-          <w:lang w:val="en-150"/>
-        </w:rPr>
-        <w:t>In parallel, works such as "Home Automation For Dummies" by Dwight Spivey offer a user-centric perspective, emphasizing the importance of understanding end-user needs and experiences in the design and implementation of smart home automation software. This user-focused approach complements the technical literature, providing a well-rounded understanding of the challenges and opportunities in the domain.</w:t>
+    </w:p>
+    <w:p>
+      <w:pPr>
+        <w:pStyle w:val="BodyText"/>
+        <w:spacing w:before="20"/>
+        <w:ind w:firstLine="318"/>
+        <w:rPr>
+          <w:lang w:val="en-150"/>
+        </w:rPr>
+      </w:pPr>
+      <w:r>
+        <w:rPr>
+          <w:lang w:val="en-150"/>
+        </w:rPr>
+        <w:t xml:space="preserve">In parallel, works such as "Home Automation </w:t>
+      </w:r>
+      <w:proofErr w:type="gramStart"/>
+      <w:r>
+        <w:rPr>
+          <w:lang w:val="en-150"/>
+        </w:rPr>
+        <w:t>For</w:t>
+      </w:r>
+      <w:proofErr w:type="gramEnd"/>
+      <w:r>
+        <w:rPr>
+          <w:lang w:val="en-150"/>
+        </w:rPr>
+        <w:t xml:space="preserve"> Dummies" by Dwight Spivey offer a user-centric perspective, emphasizing the importance of understanding end-user needs and experiences in the design and implementation of smart home automation software. This user-focused approach complements the technical literature, providing a well-rounded understanding of the challenges and opportunities in the domain.</w:t>
       </w:r>
     </w:p>
     <w:p>
@@ -1205,7 +1840,28 @@
         <w:rPr>
           <w:lang w:val="en-150"/>
         </w:rPr>
-        <w:t>In the pursuit of optimizing energy efficiency, "Green IoT: An Investigation on the Role of Edge Computing" by Hadeel T. El Kassabi and Mohamed M. Morsy introduces green computing principles to the realm of smart homes. This work is particularly relevant for those seeking to design sustainable and eco-friendly smart home automation solutions.</w:t>
+        <w:t xml:space="preserve">In the pursuit of optimizing energy efficiency, "Green IoT: An Investigation on the Role of Edge Computing" by Hadeel T. El </w:t>
+      </w:r>
+      <w:proofErr w:type="spellStart"/>
+      <w:r>
+        <w:rPr>
+          <w:lang w:val="en-150"/>
+        </w:rPr>
+        <w:t>Kassabi</w:t>
+      </w:r>
+      <w:proofErr w:type="spellEnd"/>
+      <w:r>
+        <w:rPr>
+          <w:lang w:val="en-150"/>
+        </w:rPr>
+        <w:t xml:space="preserve"> and Mohamed M. Morsy introduces green computing principles to the realm of smart homes. This work is particularly relevant for those seeking to design sustainable and eco-friendly smart home automation </w:t>
+      </w:r>
+      <w:r>
+        <w:rPr>
+          <w:lang w:val="en-150"/>
+        </w:rPr>
+        <w:lastRenderedPageBreak/>
+        <w:t>solutions.</w:t>
       </w:r>
     </w:p>
     <w:p>
@@ -1428,7 +2084,14 @@
           <w:sz w:val="20"/>
           <w:szCs w:val="20"/>
         </w:rPr>
-        <w:t>In response to these challenges, our proposed architectural framework embraces a carefully curated set of design patterns. These design patterns serve as building blocks, each addressing specific concerns critical to the success of a smart home automation system. By integrating the Singleton Pattern, Observer Pattern, Command Pattern, Factory Pattern, and Decorator Pattern, our framework aims to provide a comprehensive solution that addresses fundamental aspects such as configuration management, real-time device monitoring, customizable automation tasks, dynamic device creation, and extensible feature augmentation.</w:t>
+        <w:t xml:space="preserve">In response to these challenges, our proposed architectural framework embraces a carefully curated set of design patterns. These design patterns serve as building blocks, each addressing specific concerns critical to the success of a smart home automation system. By integrating the Singleton </w:t>
+      </w:r>
+      <w:r>
+        <w:rPr>
+          <w:sz w:val="20"/>
+          <w:szCs w:val="20"/>
+        </w:rPr>
+        <w:t>Pattern, Observer Pattern, Command Pattern, Factory Pattern, and Decorator Pattern, our framework aims to provide a comprehensive solution that addresses fundamental aspects such as configuration management, real-time device monitoring, customizable automation tasks, dynamic device creation, and extensible feature augmentation.</w:t>
       </w:r>
     </w:p>
     <w:p>
@@ -1478,15 +2141,7 @@
           <w:szCs w:val="20"/>
           <w:lang w:val="en-150"/>
         </w:rPr>
-        <w:t xml:space="preserve">particularly </w:t>
-      </w:r>
-      <w:r>
-        <w:rPr>
-          <w:sz w:val="20"/>
-          <w:szCs w:val="20"/>
-          <w:lang w:val="en-150"/>
-        </w:rPr>
-        <w:t>pronounced in the context of smart home automation. As homes evolve into intelligent ecosystems, the need for a centralized configuration manager (utilizing the Singleton Pattern) becomes evident to ensure consistency across diverse devices. Real-time updates on device states, facilitated by the Observer Pattern, are essential for users to stay informed and maintain control over their smart home environment.</w:t>
+        <w:t>particularly pronounced in the context of smart home automation. As homes evolve into intelligent ecosystems, the need for a centralized configuration manager (utilizing the Singleton Pattern) becomes evident to ensure consistency across diverse devices. Real-time updates on device states, facilitated by the Observer Pattern, are essential for users to stay informed and maintain control over their smart home environment.</w:t>
       </w:r>
     </w:p>
     <w:p>
@@ -1542,86 +2197,146 @@
           <w:szCs w:val="20"/>
           <w:lang w:val="en-150"/>
         </w:rPr>
-        <w:t>1. Singleton Pattern: Centralized Configuration Manager</w:t>
-      </w:r>
-    </w:p>
-    <w:p>
-      <w:pPr>
-        <w:spacing w:line="249" w:lineRule="auto"/>
-        <w:rPr>
-          <w:sz w:val="20"/>
-          <w:szCs w:val="20"/>
-          <w:lang w:val="en-150"/>
-        </w:rPr>
-      </w:pPr>
-    </w:p>
-    <w:p>
-      <w:pPr>
-        <w:spacing w:line="249" w:lineRule="auto"/>
-        <w:rPr>
-          <w:sz w:val="20"/>
-          <w:szCs w:val="20"/>
-          <w:lang w:val="en-150"/>
-        </w:rPr>
-      </w:pPr>
-      <w:r>
-        <w:rPr>
-          <w:sz w:val="20"/>
-          <w:szCs w:val="20"/>
-          <w:lang w:val="en-150"/>
-        </w:rPr>
-        <w:t>The Singleton Pattern plays a pivotal role in ensuring the consistency and coherence of configuration settings throughout the smart home automation system. By implementing a centralized configuration manager as a singleton, we guarantee that there exists only one instance responsible for managing configuration parameters. This design choice facilitates a unified point of access for configuration settings across the entire application. Whether it's regulating the behavior of individual devices or establishing system-wide preferences, the Singleton Pattern ensures a single, authoritative source for configuration data. This approach simplifies maintenance, reduces the likelihood of conflicting configurations, and enhances the overall reliability of the smart home automation system.</w:t>
-      </w:r>
-    </w:p>
-    <w:p>
-      <w:pPr>
-        <w:spacing w:line="249" w:lineRule="auto"/>
-        <w:rPr>
-          <w:sz w:val="20"/>
-          <w:szCs w:val="20"/>
-          <w:lang w:val="en-150"/>
-        </w:rPr>
-      </w:pPr>
-    </w:p>
-    <w:p>
-      <w:pPr>
-        <w:spacing w:line="249" w:lineRule="auto"/>
-        <w:rPr>
-          <w:sz w:val="20"/>
-          <w:szCs w:val="20"/>
-        </w:rPr>
-      </w:pPr>
-      <w:r>
-        <w:rPr>
-          <w:sz w:val="20"/>
-          <w:szCs w:val="20"/>
-        </w:rPr>
-        <w:t>2. Observer Pattern: Real-Time Device Monitoring</w:t>
-      </w:r>
-    </w:p>
-    <w:p>
-      <w:pPr>
-        <w:spacing w:line="249" w:lineRule="auto"/>
-        <w:rPr>
-          <w:sz w:val="20"/>
-          <w:szCs w:val="20"/>
-        </w:rPr>
-      </w:pPr>
-    </w:p>
-    <w:p>
-      <w:pPr>
-        <w:spacing w:line="249" w:lineRule="auto"/>
-        <w:rPr>
-          <w:sz w:val="20"/>
-          <w:szCs w:val="20"/>
-        </w:rPr>
-      </w:pPr>
-      <w:r>
-        <w:rPr>
-          <w:sz w:val="20"/>
-          <w:szCs w:val="20"/>
-        </w:rPr>
-        <w:t>In the context of a smart home automation system, real-time updates on the state of devices are crucial for providing users with accurate information and facilitating prompt decision-making. The Observer Pattern is employed to establish a dynamic communication mechanism between smart devices and the user interface. Each smart device serves as a subject, and the user interface acts as the observer. When the state of a device changes, it notifies the observer (user interface) instantly, allowing for real-time updates on the user interface. This ensures that users are well-informed about the status of their smart home devices and can take immediate actions based on the current conditions.</w:t>
+        <w:t xml:space="preserve">1. </w:t>
+      </w:r>
+      <w:r>
+        <w:rPr>
+          <w:b/>
+          <w:bCs/>
+          <w:sz w:val="20"/>
+          <w:szCs w:val="20"/>
+          <w:lang w:val="en-150"/>
+        </w:rPr>
+        <w:t>Singleton Pattern</w:t>
+      </w:r>
+      <w:r>
+        <w:rPr>
+          <w:sz w:val="20"/>
+          <w:szCs w:val="20"/>
+          <w:lang w:val="en-150"/>
+        </w:rPr>
+        <w:t>: Centralized Configuration Manager</w:t>
+      </w:r>
+    </w:p>
+    <w:p>
+      <w:pPr>
+        <w:spacing w:line="249" w:lineRule="auto"/>
+        <w:rPr>
+          <w:sz w:val="20"/>
+          <w:szCs w:val="20"/>
+          <w:lang w:val="en-150"/>
+        </w:rPr>
+      </w:pPr>
+    </w:p>
+    <w:p>
+      <w:pPr>
+        <w:spacing w:line="249" w:lineRule="auto"/>
+        <w:rPr>
+          <w:sz w:val="20"/>
+          <w:szCs w:val="20"/>
+          <w:lang w:val="en-150"/>
+        </w:rPr>
+      </w:pPr>
+      <w:r>
+        <w:rPr>
+          <w:sz w:val="20"/>
+          <w:szCs w:val="20"/>
+          <w:lang w:val="en-150"/>
+        </w:rPr>
+        <w:t xml:space="preserve">The Singleton Pattern plays a pivotal role in ensuring the consistency and coherence of configuration settings throughout the smart home automation system. By implementing a centralized configuration manager as a singleton, we guarantee that there exists only one instance responsible for managing configuration parameters. This design choice facilitates a unified point of access for configuration settings across the entire application. Whether it's regulating the </w:t>
+      </w:r>
+      <w:proofErr w:type="spellStart"/>
+      <w:r>
+        <w:rPr>
+          <w:sz w:val="20"/>
+          <w:szCs w:val="20"/>
+          <w:lang w:val="en-150"/>
+        </w:rPr>
+        <w:t>behavior</w:t>
+      </w:r>
+      <w:proofErr w:type="spellEnd"/>
+      <w:r>
+        <w:rPr>
+          <w:sz w:val="20"/>
+          <w:szCs w:val="20"/>
+          <w:lang w:val="en-150"/>
+        </w:rPr>
+        <w:t xml:space="preserve"> of individual devices or establishing system-wide preferences, the Singleton Pattern ensures a single, authoritative source for configuration data. This approach simplifies maintenance, reduces the likelihood of conflicting configurations, and enhances the overall reliability of the smart home automation system.</w:t>
+      </w:r>
+    </w:p>
+    <w:p>
+      <w:pPr>
+        <w:spacing w:line="249" w:lineRule="auto"/>
+        <w:rPr>
+          <w:sz w:val="20"/>
+          <w:szCs w:val="20"/>
+          <w:lang w:val="en-150"/>
+        </w:rPr>
+      </w:pPr>
+    </w:p>
+    <w:p>
+      <w:pPr>
+        <w:spacing w:line="249" w:lineRule="auto"/>
+        <w:rPr>
+          <w:sz w:val="20"/>
+          <w:szCs w:val="20"/>
+        </w:rPr>
+      </w:pPr>
+      <w:r>
+        <w:rPr>
+          <w:sz w:val="20"/>
+          <w:szCs w:val="20"/>
+        </w:rPr>
+        <w:t xml:space="preserve">2. </w:t>
+      </w:r>
+      <w:r>
+        <w:rPr>
+          <w:b/>
+          <w:bCs/>
+          <w:sz w:val="20"/>
+          <w:szCs w:val="20"/>
+        </w:rPr>
+        <w:t>Observer Pattern</w:t>
+      </w:r>
+      <w:r>
+        <w:rPr>
+          <w:sz w:val="20"/>
+          <w:szCs w:val="20"/>
+        </w:rPr>
+        <w:t>: Real-Time Device Monitoring</w:t>
+      </w:r>
+    </w:p>
+    <w:p>
+      <w:pPr>
+        <w:spacing w:line="249" w:lineRule="auto"/>
+        <w:rPr>
+          <w:sz w:val="20"/>
+          <w:szCs w:val="20"/>
+        </w:rPr>
+      </w:pPr>
+    </w:p>
+    <w:p>
+      <w:pPr>
+        <w:spacing w:line="249" w:lineRule="auto"/>
+        <w:rPr>
+          <w:sz w:val="20"/>
+          <w:szCs w:val="20"/>
+        </w:rPr>
+      </w:pPr>
+      <w:r>
+        <w:rPr>
+          <w:sz w:val="20"/>
+          <w:szCs w:val="20"/>
+        </w:rPr>
+        <w:t xml:space="preserve">In the context of a smart home automation system, real-time updates on the state of devices are crucial for providing users with accurate information and facilitating prompt decision-making. The Observer Pattern is employed to establish a dynamic communication mechanism between smart devices and the user interface. Each smart device serves as a subject, and the user interface acts as the observer. When the state of a device changes, it notifies the observer (user interface) instantly, allowing for real-time updates on the user interface. This ensures that users are well-informed about the status of their smart home devices and can take immediate </w:t>
+      </w:r>
+      <w:r>
+        <w:rPr>
+          <w:sz w:val="20"/>
+          <w:szCs w:val="20"/>
+        </w:rPr>
+        <w:lastRenderedPageBreak/>
+        <w:t>actions based on the current conditions.</w:t>
       </w:r>
     </w:p>
     <w:p>
@@ -1653,43 +2368,44 @@
       </w:r>
       <w:r>
         <w:rPr>
-          <w:sz w:val="20"/>
-          <w:szCs w:val="20"/>
-        </w:rPr>
-        <w:t>Command Pattern: Customizable Automation Tasks</w:t>
-      </w:r>
-    </w:p>
-    <w:p>
-      <w:pPr>
-        <w:spacing w:line="249" w:lineRule="auto"/>
-        <w:rPr>
-          <w:sz w:val="20"/>
-          <w:szCs w:val="20"/>
-        </w:rPr>
-      </w:pPr>
-    </w:p>
-    <w:p>
-      <w:pPr>
-        <w:spacing w:line="249" w:lineRule="auto"/>
-        <w:rPr>
-          <w:sz w:val="20"/>
-          <w:szCs w:val="20"/>
-        </w:rPr>
-      </w:pPr>
-      <w:r>
-        <w:rPr>
-          <w:sz w:val="20"/>
-          <w:szCs w:val="20"/>
-        </w:rPr>
-        <w:t xml:space="preserve">The Command Pattern empowers users with a flexible and intuitive means of customizing automation tasks within the smart home environment. Users can create commands encapsulating specific operations and execute them as needed. This pattern facilitates the decoupling of the sender (user interface or automation controller) from the receiver (smart device), enabling a wide range of customization possibilities. Whether it's scheduling routines, automating sequences of actions, or responding to specific events, the Command Pattern provides a versatile framework for users to tailor the smart home automation </w:t>
-      </w:r>
-      <w:r>
-        <w:rPr>
-          <w:sz w:val="20"/>
-          <w:szCs w:val="20"/>
-        </w:rPr>
-        <w:lastRenderedPageBreak/>
-        <w:t>system to their preferences.</w:t>
+          <w:b/>
+          <w:bCs/>
+          <w:sz w:val="20"/>
+          <w:szCs w:val="20"/>
+        </w:rPr>
+        <w:t>Command Pattern</w:t>
+      </w:r>
+      <w:r>
+        <w:rPr>
+          <w:sz w:val="20"/>
+          <w:szCs w:val="20"/>
+        </w:rPr>
+        <w:t>: Customizable Automation Tasks</w:t>
+      </w:r>
+    </w:p>
+    <w:p>
+      <w:pPr>
+        <w:spacing w:line="249" w:lineRule="auto"/>
+        <w:rPr>
+          <w:sz w:val="20"/>
+          <w:szCs w:val="20"/>
+        </w:rPr>
+      </w:pPr>
+    </w:p>
+    <w:p>
+      <w:pPr>
+        <w:spacing w:line="249" w:lineRule="auto"/>
+        <w:rPr>
+          <w:sz w:val="20"/>
+          <w:szCs w:val="20"/>
+        </w:rPr>
+      </w:pPr>
+      <w:r>
+        <w:rPr>
+          <w:sz w:val="20"/>
+          <w:szCs w:val="20"/>
+        </w:rPr>
+        <w:t>The Command Pattern empowers users with a flexible and intuitive means of customizing automation tasks within the smart home environment. Users can create commands encapsulating specific operations and execute them as needed. This pattern facilitates the decoupling of the sender (user interface or automation controller) from the receiver (smart device), enabling a wide range of customization possibilities. Whether it's scheduling routines, automating sequences of actions, or responding to specific events, the Command Pattern provides a versatile framework for users to tailor the smart home automation system to their preferences.</w:t>
       </w:r>
     </w:p>
     <w:p>
@@ -1721,32 +2437,124 @@
           <w:sz w:val="20"/>
           <w:szCs w:val="20"/>
         </w:rPr>
-        <w:t xml:space="preserve"> Factory Pattern: Dynamic Device Creation</w:t>
-      </w:r>
-    </w:p>
-    <w:p>
-      <w:pPr>
-        <w:spacing w:line="249" w:lineRule="auto"/>
-        <w:rPr>
-          <w:sz w:val="20"/>
-          <w:szCs w:val="20"/>
-        </w:rPr>
-      </w:pPr>
-    </w:p>
-    <w:p>
-      <w:pPr>
-        <w:spacing w:line="249" w:lineRule="auto"/>
-        <w:rPr>
-          <w:sz w:val="20"/>
-          <w:szCs w:val="20"/>
-        </w:rPr>
-      </w:pPr>
-      <w:r>
-        <w:rPr>
-          <w:sz w:val="20"/>
-          <w:szCs w:val="20"/>
-        </w:rPr>
-        <w:t>The Factory Pattern is instrumental in addressing the diverse landscape of smart devices within a modern home. By creating various smart device factories, we establish a modular and extensible approach to device instantiation. Each factory is responsible for creating a specific type of device, ensuring that the system can seamlessly incorporate new device types without modifying existing code. This not only simplifies the addition of new devices but also enhances the system's adaptability to emerging technologies. The Factory Pattern contributes to the scalability and maintainability of the smart home automation system by promoting a consistent and structured approach to device creation.</w:t>
+        <w:t xml:space="preserve"> </w:t>
+      </w:r>
+      <w:r>
+        <w:rPr>
+          <w:b/>
+          <w:bCs/>
+          <w:sz w:val="20"/>
+          <w:szCs w:val="20"/>
+        </w:rPr>
+        <w:t>Factory Pattern</w:t>
+      </w:r>
+      <w:r>
+        <w:rPr>
+          <w:sz w:val="20"/>
+          <w:szCs w:val="20"/>
+        </w:rPr>
+        <w:t>: Dynamic Device Creation</w:t>
+      </w:r>
+    </w:p>
+    <w:p>
+      <w:pPr>
+        <w:spacing w:line="249" w:lineRule="auto"/>
+        <w:rPr>
+          <w:sz w:val="20"/>
+          <w:szCs w:val="20"/>
+        </w:rPr>
+      </w:pPr>
+    </w:p>
+    <w:p>
+      <w:pPr>
+        <w:spacing w:line="249" w:lineRule="auto"/>
+        <w:rPr>
+          <w:sz w:val="20"/>
+          <w:szCs w:val="20"/>
+        </w:rPr>
+      </w:pPr>
+      <w:r>
+        <w:rPr>
+          <w:sz w:val="20"/>
+          <w:szCs w:val="20"/>
+        </w:rPr>
+        <w:t>The Factory Pattern is instrumental in addressing the diverse landscape of smart devices within a modern home. By creating various smart device factories, we establish a modular and</w:t>
+      </w:r>
+      <w:r>
+        <w:rPr>
+          <w:sz w:val="20"/>
+          <w:szCs w:val="20"/>
+        </w:rPr>
+        <w:t xml:space="preserve"> </w:t>
+      </w:r>
+      <w:r>
+        <w:rPr>
+          <w:sz w:val="20"/>
+          <w:szCs w:val="20"/>
+        </w:rPr>
+        <w:t xml:space="preserve">Each factory is responsible for creating a specific type of device, ensuring that the system can seamlessly incorporate new device types without modifying existing code. This not only simplifies the addition of new devices but also enhances the system's adaptability to emerging technologies. The Factory Pattern contributes to the scalability and maintainability of the smart of </w:t>
+      </w:r>
+    </w:p>
+    <w:p>
+      <w:pPr>
+        <w:spacing w:line="249" w:lineRule="auto"/>
+        <w:rPr>
+          <w:sz w:val="20"/>
+          <w:szCs w:val="20"/>
+        </w:rPr>
+      </w:pPr>
+      <w:r>
+        <w:rPr>
+          <w:sz w:val="20"/>
+          <w:szCs w:val="20"/>
+        </w:rPr>
+        <w:t>the smart home automation system by promoting a consistent</w:t>
+      </w:r>
+      <w:r>
+        <w:rPr>
+          <w:sz w:val="20"/>
+          <w:szCs w:val="20"/>
+        </w:rPr>
+        <w:t xml:space="preserve"> </w:t>
+      </w:r>
+      <w:r>
+        <w:rPr>
+          <w:sz w:val="20"/>
+          <w:szCs w:val="20"/>
+        </w:rPr>
+        <w:t>and structured approach to device creation.</w:t>
+      </w:r>
+    </w:p>
+    <w:p>
+      <w:pPr>
+        <w:spacing w:line="249" w:lineRule="auto"/>
+        <w:rPr>
+          <w:sz w:val="20"/>
+          <w:szCs w:val="20"/>
+        </w:rPr>
+      </w:pPr>
+    </w:p>
+    <w:p>
+      <w:pPr>
+        <w:spacing w:line="249" w:lineRule="auto"/>
+        <w:rPr>
+          <w:sz w:val="20"/>
+          <w:szCs w:val="20"/>
+        </w:rPr>
+      </w:pPr>
+      <w:r>
+        <w:rPr>
+          <w:sz w:val="20"/>
+          <w:szCs w:val="20"/>
+        </w:rPr>
+        <w:t xml:space="preserve"> </w:t>
+      </w:r>
+      <w:r>
+        <w:rPr>
+          <w:sz w:val="20"/>
+          <w:szCs w:val="20"/>
+        </w:rPr>
+        <w:t>Each factory is responsible for creating a specific type of device, ensuring that the system can seamlessly incorporate new device types without modifying existing code. This not only simplifies the addition of new devices but also enhances the system's adaptability to emerging technologies. The Factory Pattern contributes to the scalability and maintainability of the smart home automation system by promoting a consistent and structured approach to device creation.</w:t>
       </w:r>
     </w:p>
     <w:p>
@@ -1775,10 +2583,19 @@
       </w:r>
       <w:r>
         <w:rPr>
-          <w:sz w:val="20"/>
-          <w:szCs w:val="20"/>
-        </w:rPr>
-        <w:t>Decorator Pattern: Dynamic Feature Augmentation</w:t>
+          <w:b/>
+          <w:bCs/>
+          <w:sz w:val="20"/>
+          <w:szCs w:val="20"/>
+        </w:rPr>
+        <w:t>Decorator Pattern</w:t>
+      </w:r>
+      <w:r>
+        <w:rPr>
+          <w:sz w:val="20"/>
+          <w:szCs w:val="20"/>
+        </w:rPr>
+        <w:t>: Dynamic Feature Augmentation</w:t>
       </w:r>
     </w:p>
     <w:p>
@@ -1840,102 +2657,527 @@
           <w:sz w:val="20"/>
           <w:szCs w:val="20"/>
         </w:rPr>
-        <w:sectPr>
-          <w:pgSz w:w="12240" w:h="15840"/>
-          <w:pgMar w:top="920" w:right="860" w:bottom="280" w:left="860" w:header="720" w:footer="720" w:gutter="0"/>
-          <w:cols w:num="2" w:space="720" w:equalWidth="0">
-            <w:col w:w="5181" w:space="79"/>
-            <w:col w:w="5260"/>
-          </w:cols>
-        </w:sectPr>
-      </w:pPr>
-      <w:r>
-        <w:rPr>
-          <w:sz w:val="20"/>
-          <w:szCs w:val="20"/>
-        </w:rPr>
-        <w:t>Scheme de arhitectura</w:t>
-      </w:r>
-    </w:p>
-    <w:p>
-      <w:pPr>
-        <w:pStyle w:val="BodyText"/>
-        <w:ind w:left="1661" w:right="-87" w:firstLine="0"/>
-        <w:jc w:val="left"/>
-      </w:pPr>
-    </w:p>
-    <w:p>
-      <w:pPr>
-        <w:pStyle w:val="BodyText"/>
-        <w:spacing w:before="98"/>
-        <w:ind w:left="0" w:right="0" w:firstLine="0"/>
-        <w:jc w:val="left"/>
-      </w:pPr>
-    </w:p>
-    <w:p>
-      <w:pPr>
-        <w:sectPr>
-          <w:pgSz w:w="12240" w:h="15840"/>
-          <w:pgMar w:top="1020" w:right="860" w:bottom="280" w:left="860" w:header="720" w:footer="720" w:gutter="0"/>
-          <w:cols w:space="720"/>
-        </w:sectPr>
-      </w:pPr>
-    </w:p>
-    <w:p>
-      <w:pPr>
-        <w:pStyle w:val="BodyText"/>
-        <w:spacing w:before="97" w:line="249" w:lineRule="auto"/>
-        <w:ind w:left="519" w:right="117" w:firstLine="0"/>
-        <w:rPr>
-          <w:sz w:val="16"/>
-        </w:rPr>
-      </w:pPr>
-      <w:r>
-        <w:br w:type="column"/>
-      </w:r>
-    </w:p>
-    <w:p>
-      <w:pPr>
-        <w:spacing w:line="232" w:lineRule="auto"/>
-        <w:rPr>
-          <w:sz w:val="16"/>
-        </w:rPr>
-        <w:sectPr>
-          <w:type w:val="continuous"/>
-          <w:pgSz w:w="12240" w:h="15840"/>
-          <w:pgMar w:top="900" w:right="860" w:bottom="280" w:left="860" w:header="720" w:footer="720" w:gutter="0"/>
-          <w:cols w:num="2" w:space="720" w:equalWidth="0">
-            <w:col w:w="5181" w:space="79"/>
-            <w:col w:w="5260"/>
-          </w:cols>
-        </w:sectPr>
-      </w:pPr>
-    </w:p>
-    <w:p>
-      <w:pPr>
-        <w:pStyle w:val="BodyText"/>
-        <w:ind w:left="1661" w:right="0" w:firstLine="0"/>
-        <w:jc w:val="left"/>
-      </w:pPr>
-    </w:p>
-    <w:p>
-      <w:pPr>
-        <w:spacing w:before="94"/>
-        <w:ind w:left="92" w:right="117"/>
-        <w:jc w:val="right"/>
-        <w:sectPr>
-          <w:type w:val="continuous"/>
-          <w:pgSz w:w="12240" w:h="15840"/>
-          <w:pgMar w:top="900" w:right="860" w:bottom="280" w:left="860" w:header="720" w:footer="720" w:gutter="0"/>
-          <w:cols w:num="2" w:space="720" w:equalWidth="0">
-            <w:col w:w="5181" w:space="79"/>
-            <w:col w:w="5260"/>
-          </w:cols>
-        </w:sectPr>
-      </w:pPr>
-      <w:r>
-        <w:br w:type="column"/>
-      </w:r>
+      </w:pPr>
+    </w:p>
+    <w:p>
+      <w:pPr>
+        <w:spacing w:line="249" w:lineRule="auto"/>
+        <w:rPr>
+          <w:sz w:val="20"/>
+          <w:szCs w:val="20"/>
+        </w:rPr>
+      </w:pPr>
+      <w:r>
+        <w:rPr>
+          <w:sz w:val="20"/>
+          <w:szCs w:val="20"/>
+        </w:rPr>
+        <w:t xml:space="preserve">Scheme de </w:t>
+      </w:r>
+      <w:proofErr w:type="spellStart"/>
+      <w:r>
+        <w:rPr>
+          <w:sz w:val="20"/>
+          <w:szCs w:val="20"/>
+        </w:rPr>
+        <w:t>arhitectura</w:t>
+      </w:r>
+      <w:proofErr w:type="spellEnd"/>
+    </w:p>
+    <w:p>
+      <w:pPr>
+        <w:spacing w:line="249" w:lineRule="auto"/>
+        <w:rPr>
+          <w:sz w:val="20"/>
+          <w:szCs w:val="20"/>
+        </w:rPr>
+      </w:pPr>
+    </w:p>
+    <w:p>
+      <w:pPr>
+        <w:spacing w:line="249" w:lineRule="auto"/>
+        <w:rPr>
+          <w:sz w:val="20"/>
+          <w:szCs w:val="20"/>
+        </w:rPr>
+      </w:pPr>
+    </w:p>
+    <w:p>
+      <w:pPr>
+        <w:spacing w:line="249" w:lineRule="auto"/>
+        <w:rPr>
+          <w:sz w:val="20"/>
+          <w:szCs w:val="20"/>
+        </w:rPr>
+      </w:pPr>
+    </w:p>
+    <w:p>
+      <w:pPr>
+        <w:spacing w:line="249" w:lineRule="auto"/>
+        <w:rPr>
+          <w:sz w:val="20"/>
+          <w:szCs w:val="20"/>
+        </w:rPr>
+      </w:pPr>
+    </w:p>
+    <w:p>
+      <w:pPr>
+        <w:spacing w:line="249" w:lineRule="auto"/>
+        <w:rPr>
+          <w:sz w:val="20"/>
+          <w:szCs w:val="20"/>
+        </w:rPr>
+      </w:pPr>
+    </w:p>
+    <w:p>
+      <w:pPr>
+        <w:spacing w:line="249" w:lineRule="auto"/>
+        <w:rPr>
+          <w:sz w:val="20"/>
+          <w:szCs w:val="20"/>
+        </w:rPr>
+      </w:pPr>
+    </w:p>
+    <w:p>
+      <w:pPr>
+        <w:spacing w:line="249" w:lineRule="auto"/>
+        <w:rPr>
+          <w:sz w:val="20"/>
+          <w:szCs w:val="20"/>
+        </w:rPr>
+      </w:pPr>
+    </w:p>
+    <w:p>
+      <w:pPr>
+        <w:spacing w:line="249" w:lineRule="auto"/>
+        <w:rPr>
+          <w:sz w:val="20"/>
+          <w:szCs w:val="20"/>
+        </w:rPr>
+      </w:pPr>
+    </w:p>
+    <w:p>
+      <w:pPr>
+        <w:spacing w:line="249" w:lineRule="auto"/>
+        <w:rPr>
+          <w:sz w:val="20"/>
+          <w:szCs w:val="20"/>
+        </w:rPr>
+      </w:pPr>
+    </w:p>
+    <w:p>
+      <w:pPr>
+        <w:spacing w:line="249" w:lineRule="auto"/>
+        <w:rPr>
+          <w:sz w:val="20"/>
+          <w:szCs w:val="20"/>
+        </w:rPr>
+      </w:pPr>
+    </w:p>
+    <w:p>
+      <w:pPr>
+        <w:spacing w:line="249" w:lineRule="auto"/>
+        <w:rPr>
+          <w:sz w:val="20"/>
+          <w:szCs w:val="20"/>
+        </w:rPr>
+      </w:pPr>
+    </w:p>
+    <w:p>
+      <w:pPr>
+        <w:spacing w:line="249" w:lineRule="auto"/>
+        <w:rPr>
+          <w:sz w:val="20"/>
+          <w:szCs w:val="20"/>
+        </w:rPr>
+      </w:pPr>
+    </w:p>
+    <w:p>
+      <w:pPr>
+        <w:spacing w:line="249" w:lineRule="auto"/>
+        <w:rPr>
+          <w:sz w:val="20"/>
+          <w:szCs w:val="20"/>
+        </w:rPr>
+      </w:pPr>
+    </w:p>
+    <w:p>
+      <w:pPr>
+        <w:spacing w:line="249" w:lineRule="auto"/>
+        <w:rPr>
+          <w:sz w:val="20"/>
+          <w:szCs w:val="20"/>
+        </w:rPr>
+      </w:pPr>
+    </w:p>
+    <w:p>
+      <w:pPr>
+        <w:spacing w:line="249" w:lineRule="auto"/>
+        <w:rPr>
+          <w:sz w:val="20"/>
+          <w:szCs w:val="20"/>
+        </w:rPr>
+      </w:pPr>
+    </w:p>
+    <w:p>
+      <w:pPr>
+        <w:spacing w:line="249" w:lineRule="auto"/>
+        <w:rPr>
+          <w:sz w:val="20"/>
+          <w:szCs w:val="20"/>
+        </w:rPr>
+      </w:pPr>
+    </w:p>
+    <w:p>
+      <w:pPr>
+        <w:spacing w:line="249" w:lineRule="auto"/>
+        <w:rPr>
+          <w:sz w:val="20"/>
+          <w:szCs w:val="20"/>
+        </w:rPr>
+      </w:pPr>
+    </w:p>
+    <w:p>
+      <w:pPr>
+        <w:spacing w:line="249" w:lineRule="auto"/>
+        <w:rPr>
+          <w:sz w:val="20"/>
+          <w:szCs w:val="20"/>
+        </w:rPr>
+      </w:pPr>
+    </w:p>
+    <w:p>
+      <w:pPr>
+        <w:spacing w:line="249" w:lineRule="auto"/>
+        <w:rPr>
+          <w:sz w:val="20"/>
+          <w:szCs w:val="20"/>
+        </w:rPr>
+      </w:pPr>
+    </w:p>
+    <w:p>
+      <w:pPr>
+        <w:spacing w:line="249" w:lineRule="auto"/>
+        <w:rPr>
+          <w:sz w:val="20"/>
+          <w:szCs w:val="20"/>
+        </w:rPr>
+      </w:pPr>
+    </w:p>
+    <w:p>
+      <w:pPr>
+        <w:spacing w:line="249" w:lineRule="auto"/>
+        <w:rPr>
+          <w:sz w:val="20"/>
+          <w:szCs w:val="20"/>
+        </w:rPr>
+      </w:pPr>
+    </w:p>
+    <w:p>
+      <w:pPr>
+        <w:spacing w:line="249" w:lineRule="auto"/>
+        <w:rPr>
+          <w:sz w:val="20"/>
+          <w:szCs w:val="20"/>
+        </w:rPr>
+      </w:pPr>
+    </w:p>
+    <w:p>
+      <w:pPr>
+        <w:spacing w:line="249" w:lineRule="auto"/>
+        <w:rPr>
+          <w:sz w:val="20"/>
+          <w:szCs w:val="20"/>
+        </w:rPr>
+      </w:pPr>
+    </w:p>
+    <w:p>
+      <w:pPr>
+        <w:spacing w:line="249" w:lineRule="auto"/>
+        <w:rPr>
+          <w:sz w:val="20"/>
+          <w:szCs w:val="20"/>
+        </w:rPr>
+      </w:pPr>
+    </w:p>
+    <w:p>
+      <w:pPr>
+        <w:spacing w:line="249" w:lineRule="auto"/>
+        <w:rPr>
+          <w:sz w:val="20"/>
+          <w:szCs w:val="20"/>
+        </w:rPr>
+      </w:pPr>
+    </w:p>
+    <w:p>
+      <w:pPr>
+        <w:spacing w:line="249" w:lineRule="auto"/>
+        <w:rPr>
+          <w:sz w:val="20"/>
+          <w:szCs w:val="20"/>
+        </w:rPr>
+      </w:pPr>
+    </w:p>
+    <w:p>
+      <w:pPr>
+        <w:spacing w:line="249" w:lineRule="auto"/>
+        <w:rPr>
+          <w:sz w:val="20"/>
+          <w:szCs w:val="20"/>
+        </w:rPr>
+      </w:pPr>
+    </w:p>
+    <w:p>
+      <w:pPr>
+        <w:spacing w:line="249" w:lineRule="auto"/>
+        <w:rPr>
+          <w:sz w:val="20"/>
+          <w:szCs w:val="20"/>
+        </w:rPr>
+      </w:pPr>
+    </w:p>
+    <w:p>
+      <w:pPr>
+        <w:spacing w:line="249" w:lineRule="auto"/>
+        <w:rPr>
+          <w:sz w:val="20"/>
+          <w:szCs w:val="20"/>
+        </w:rPr>
+      </w:pPr>
+    </w:p>
+    <w:p>
+      <w:pPr>
+        <w:spacing w:line="249" w:lineRule="auto"/>
+        <w:rPr>
+          <w:sz w:val="20"/>
+          <w:szCs w:val="20"/>
+        </w:rPr>
+      </w:pPr>
+    </w:p>
+    <w:p>
+      <w:pPr>
+        <w:spacing w:line="249" w:lineRule="auto"/>
+        <w:rPr>
+          <w:sz w:val="20"/>
+          <w:szCs w:val="20"/>
+        </w:rPr>
+      </w:pPr>
+    </w:p>
+    <w:p>
+      <w:pPr>
+        <w:spacing w:line="249" w:lineRule="auto"/>
+        <w:rPr>
+          <w:sz w:val="20"/>
+          <w:szCs w:val="20"/>
+        </w:rPr>
+      </w:pPr>
+    </w:p>
+    <w:p>
+      <w:pPr>
+        <w:spacing w:line="249" w:lineRule="auto"/>
+        <w:rPr>
+          <w:sz w:val="20"/>
+          <w:szCs w:val="20"/>
+        </w:rPr>
+      </w:pPr>
+    </w:p>
+    <w:p>
+      <w:pPr>
+        <w:spacing w:line="249" w:lineRule="auto"/>
+        <w:rPr>
+          <w:sz w:val="20"/>
+          <w:szCs w:val="20"/>
+        </w:rPr>
+      </w:pPr>
+    </w:p>
+    <w:p>
+      <w:pPr>
+        <w:spacing w:line="249" w:lineRule="auto"/>
+        <w:rPr>
+          <w:sz w:val="20"/>
+          <w:szCs w:val="20"/>
+        </w:rPr>
+      </w:pPr>
+    </w:p>
+    <w:p>
+      <w:pPr>
+        <w:spacing w:line="249" w:lineRule="auto"/>
+        <w:rPr>
+          <w:sz w:val="20"/>
+          <w:szCs w:val="20"/>
+        </w:rPr>
+      </w:pPr>
+    </w:p>
+    <w:p>
+      <w:pPr>
+        <w:spacing w:line="249" w:lineRule="auto"/>
+        <w:rPr>
+          <w:sz w:val="20"/>
+          <w:szCs w:val="20"/>
+        </w:rPr>
+      </w:pPr>
+    </w:p>
+    <w:p>
+      <w:pPr>
+        <w:spacing w:line="249" w:lineRule="auto"/>
+        <w:rPr>
+          <w:sz w:val="20"/>
+          <w:szCs w:val="20"/>
+        </w:rPr>
+      </w:pPr>
+    </w:p>
+    <w:p>
+      <w:pPr>
+        <w:spacing w:line="249" w:lineRule="auto"/>
+        <w:rPr>
+          <w:sz w:val="20"/>
+          <w:szCs w:val="20"/>
+        </w:rPr>
+      </w:pPr>
+    </w:p>
+    <w:p>
+      <w:pPr>
+        <w:spacing w:line="249" w:lineRule="auto"/>
+        <w:rPr>
+          <w:sz w:val="20"/>
+          <w:szCs w:val="20"/>
+        </w:rPr>
+      </w:pPr>
+    </w:p>
+    <w:p>
+      <w:pPr>
+        <w:spacing w:line="249" w:lineRule="auto"/>
+        <w:rPr>
+          <w:sz w:val="20"/>
+          <w:szCs w:val="20"/>
+        </w:rPr>
+      </w:pPr>
+    </w:p>
+    <w:p>
+      <w:pPr>
+        <w:spacing w:line="249" w:lineRule="auto"/>
+        <w:rPr>
+          <w:sz w:val="20"/>
+          <w:szCs w:val="20"/>
+        </w:rPr>
+      </w:pPr>
+    </w:p>
+    <w:p>
+      <w:pPr>
+        <w:spacing w:line="249" w:lineRule="auto"/>
+        <w:rPr>
+          <w:sz w:val="20"/>
+          <w:szCs w:val="20"/>
+        </w:rPr>
+      </w:pPr>
+    </w:p>
+    <w:p>
+      <w:pPr>
+        <w:spacing w:line="249" w:lineRule="auto"/>
+        <w:rPr>
+          <w:sz w:val="20"/>
+          <w:szCs w:val="20"/>
+        </w:rPr>
+      </w:pPr>
+    </w:p>
+    <w:p>
+      <w:pPr>
+        <w:spacing w:line="249" w:lineRule="auto"/>
+        <w:rPr>
+          <w:sz w:val="20"/>
+          <w:szCs w:val="20"/>
+        </w:rPr>
+      </w:pPr>
+    </w:p>
+    <w:p>
+      <w:pPr>
+        <w:spacing w:line="249" w:lineRule="auto"/>
+        <w:rPr>
+          <w:sz w:val="20"/>
+          <w:szCs w:val="20"/>
+        </w:rPr>
+      </w:pPr>
+    </w:p>
+    <w:p>
+      <w:pPr>
+        <w:spacing w:line="249" w:lineRule="auto"/>
+        <w:rPr>
+          <w:sz w:val="20"/>
+          <w:szCs w:val="20"/>
+        </w:rPr>
+      </w:pPr>
+    </w:p>
+    <w:p>
+      <w:pPr>
+        <w:spacing w:line="249" w:lineRule="auto"/>
+        <w:rPr>
+          <w:sz w:val="20"/>
+          <w:szCs w:val="20"/>
+        </w:rPr>
+      </w:pPr>
+    </w:p>
+    <w:p>
+      <w:pPr>
+        <w:spacing w:line="249" w:lineRule="auto"/>
+        <w:rPr>
+          <w:sz w:val="20"/>
+          <w:szCs w:val="20"/>
+        </w:rPr>
+      </w:pPr>
+    </w:p>
+    <w:p>
+      <w:pPr>
+        <w:spacing w:line="249" w:lineRule="auto"/>
+        <w:rPr>
+          <w:sz w:val="20"/>
+          <w:szCs w:val="20"/>
+        </w:rPr>
+      </w:pPr>
+    </w:p>
+    <w:p>
+      <w:pPr>
+        <w:spacing w:line="249" w:lineRule="auto"/>
+        <w:rPr>
+          <w:sz w:val="20"/>
+          <w:szCs w:val="20"/>
+        </w:rPr>
+      </w:pPr>
+    </w:p>
+    <w:p>
+      <w:pPr>
+        <w:spacing w:line="249" w:lineRule="auto"/>
+        <w:rPr>
+          <w:sz w:val="20"/>
+          <w:szCs w:val="20"/>
+        </w:rPr>
+      </w:pPr>
+    </w:p>
+    <w:p>
+      <w:pPr>
+        <w:spacing w:line="249" w:lineRule="auto"/>
+        <w:rPr>
+          <w:sz w:val="20"/>
+          <w:szCs w:val="20"/>
+        </w:rPr>
+      </w:pPr>
+    </w:p>
+    <w:p>
+      <w:pPr>
+        <w:spacing w:line="249" w:lineRule="auto"/>
+        <w:rPr>
+          <w:sz w:val="20"/>
+          <w:szCs w:val="20"/>
+        </w:rPr>
+      </w:pPr>
+    </w:p>
+    <w:p>
+      <w:pPr>
+        <w:spacing w:line="249" w:lineRule="auto"/>
+        <w:rPr>
+          <w:sz w:val="20"/>
+          <w:szCs w:val="20"/>
+        </w:rPr>
+      </w:pPr>
     </w:p>
     <w:p>
       <w:pPr>
@@ -1955,9 +3197,10 @@
     <w:p>
       <w:pPr>
         <w:sectPr>
+          <w:type w:val="continuous"/>
           <w:pgSz w:w="12240" w:h="15840"/>
           <w:pgMar w:top="1020" w:right="860" w:bottom="280" w:left="860" w:header="720" w:footer="720" w:gutter="0"/>
-          <w:cols w:space="720"/>
+          <w:cols w:num="2" w:space="720"/>
         </w:sectPr>
       </w:pPr>
     </w:p>
@@ -1984,6 +3227,7 @@
           <w:spacing w:val="2"/>
           <w:sz w:val="20"/>
         </w:rPr>
+        <w:lastRenderedPageBreak/>
         <w:t>Deployment</w:t>
       </w:r>
       <w:r>
@@ -2009,15 +3253,398 @@
         <w:ind w:right="172"/>
         <w:rPr>
           <w:sz w:val="16"/>
+        </w:rPr>
+      </w:pPr>
+    </w:p>
+    <w:p>
+      <w:pPr>
+        <w:spacing w:before="171" w:line="232" w:lineRule="auto"/>
+        <w:ind w:right="172"/>
+        <w:rPr>
+          <w:sz w:val="20"/>
+          <w:szCs w:val="20"/>
+        </w:rPr>
+      </w:pPr>
+      <w:r>
+        <w:rPr>
+          <w:sz w:val="20"/>
+          <w:szCs w:val="20"/>
+        </w:rPr>
+        <w:t xml:space="preserve">The burgeoning field of smart home automation demands meticulous consideration of deployment tools to orchestrate the seamless integration and optimal functionality of diverse hardware and software components. This </w:t>
+      </w:r>
+      <w:r>
+        <w:rPr>
+          <w:sz w:val="20"/>
+          <w:szCs w:val="20"/>
+        </w:rPr>
+        <w:t xml:space="preserve">part of the </w:t>
+      </w:r>
+      <w:proofErr w:type="gramStart"/>
+      <w:r>
+        <w:rPr>
+          <w:sz w:val="20"/>
+          <w:szCs w:val="20"/>
+        </w:rPr>
+        <w:t xml:space="preserve">research </w:t>
+      </w:r>
+      <w:r>
+        <w:rPr>
+          <w:sz w:val="20"/>
+          <w:szCs w:val="20"/>
+        </w:rPr>
+        <w:t xml:space="preserve"> endeavors</w:t>
+      </w:r>
+      <w:proofErr w:type="gramEnd"/>
+      <w:r>
+        <w:rPr>
+          <w:sz w:val="20"/>
+          <w:szCs w:val="20"/>
+        </w:rPr>
+        <w:t xml:space="preserve"> to scrutinize and assess the preeminent deployment tools prevalent in the smart home automation domain, examining key attributes such as compatibility, user-friendliness, community support, and customization capabilities. As smart homes become increasingly sophisticated, the choice of an appropriate deployment tool plays a pivotal role in ensuring the reliability and efficiency of these systems.</w:t>
+      </w:r>
+    </w:p>
+    <w:p>
+      <w:pPr>
+        <w:spacing w:before="171" w:line="232" w:lineRule="auto"/>
+        <w:ind w:right="172"/>
+        <w:rPr>
+          <w:sz w:val="20"/>
+          <w:szCs w:val="20"/>
+        </w:rPr>
+      </w:pPr>
+      <w:r>
+        <w:rPr>
+          <w:sz w:val="20"/>
+          <w:szCs w:val="20"/>
+        </w:rPr>
+        <w:t xml:space="preserve">Among the myriad deployment tools, </w:t>
+      </w:r>
+      <w:r>
+        <w:rPr>
+          <w:b/>
+          <w:bCs/>
+          <w:sz w:val="20"/>
+          <w:szCs w:val="20"/>
+        </w:rPr>
+        <w:t>Home Assistant</w:t>
+      </w:r>
+      <w:r>
+        <w:rPr>
+          <w:sz w:val="20"/>
+          <w:szCs w:val="20"/>
+        </w:rPr>
+        <w:t xml:space="preserve"> emerges as a prominent open-source platform renowned for its versatility and expansive device compatibility. With deployment options ranging from the resource-efficient Raspberry Pi to the scalable Docker containers, Home Assistant caters to users with diverse hardware preferences. Its commitment to local control and privacy underscores its appeal, offering users a robust foundation for orchestrating a comprehensive smart home ecosystem.</w:t>
+      </w:r>
+    </w:p>
+    <w:p>
+      <w:pPr>
+        <w:spacing w:before="171" w:line="232" w:lineRule="auto"/>
+        <w:ind w:right="172"/>
+        <w:rPr>
+          <w:sz w:val="20"/>
+          <w:szCs w:val="20"/>
+        </w:rPr>
+      </w:pPr>
+      <w:r>
+        <w:rPr>
+          <w:sz w:val="20"/>
+          <w:szCs w:val="20"/>
+        </w:rPr>
+        <w:t xml:space="preserve">In the realm of Java-based deployment tools, </w:t>
+      </w:r>
+      <w:r>
+        <w:rPr>
+          <w:b/>
+          <w:bCs/>
+          <w:sz w:val="20"/>
+          <w:szCs w:val="20"/>
+        </w:rPr>
+        <w:t>Open Home Automation Bus</w:t>
+      </w:r>
+      <w:r>
+        <w:rPr>
+          <w:sz w:val="20"/>
+          <w:szCs w:val="20"/>
+        </w:rPr>
+        <w:t xml:space="preserve"> (</w:t>
+      </w:r>
+      <w:proofErr w:type="spellStart"/>
+      <w:r>
+        <w:rPr>
+          <w:sz w:val="20"/>
+          <w:szCs w:val="20"/>
+        </w:rPr>
+        <w:t>OpenHAB</w:t>
+      </w:r>
+      <w:proofErr w:type="spellEnd"/>
+      <w:r>
+        <w:rPr>
+          <w:sz w:val="20"/>
+          <w:szCs w:val="20"/>
+        </w:rPr>
+        <w:t xml:space="preserve">) distinguishes itself by prioritizing protocol compatibility and cross-platform versatility. </w:t>
+      </w:r>
+      <w:proofErr w:type="spellStart"/>
+      <w:r>
+        <w:rPr>
+          <w:sz w:val="20"/>
+          <w:szCs w:val="20"/>
+        </w:rPr>
+        <w:t>OpenHAB's</w:t>
+      </w:r>
+      <w:proofErr w:type="spellEnd"/>
+      <w:r>
+        <w:rPr>
+          <w:sz w:val="20"/>
+          <w:szCs w:val="20"/>
+        </w:rPr>
+        <w:t xml:space="preserve"> capacity to seamlessly operate across Windows, Linux, and macOS positions it as an attractive choice for users seeking a comprehensive solution that accommodates a spectrum of smart home technologies. Its robust framework and active community contribute to its standing as a formidable deployment option.</w:t>
+      </w:r>
+    </w:p>
+    <w:p>
+      <w:pPr>
+        <w:spacing w:before="171" w:line="232" w:lineRule="auto"/>
+        <w:ind w:right="172"/>
+        <w:rPr>
+          <w:sz w:val="20"/>
+          <w:szCs w:val="20"/>
+        </w:rPr>
+      </w:pPr>
+      <w:r>
+        <w:rPr>
+          <w:sz w:val="20"/>
+          <w:szCs w:val="20"/>
+        </w:rPr>
+        <w:t xml:space="preserve">Built on Node.js, </w:t>
+      </w:r>
+      <w:proofErr w:type="spellStart"/>
+      <w:r>
+        <w:rPr>
+          <w:b/>
+          <w:bCs/>
+          <w:sz w:val="20"/>
+          <w:szCs w:val="20"/>
+        </w:rPr>
+        <w:t>ioBroker</w:t>
+      </w:r>
+      <w:proofErr w:type="spellEnd"/>
+      <w:r>
+        <w:rPr>
+          <w:sz w:val="20"/>
+          <w:szCs w:val="20"/>
+        </w:rPr>
+        <w:t xml:space="preserve"> offers an open-source automation platform designed to harmonize with diverse hardware environments. Its support for various devices, coupled with cross-platform compatibility, provides users with a flexible and adaptable deployment solution. </w:t>
+      </w:r>
+      <w:proofErr w:type="spellStart"/>
+      <w:r>
+        <w:rPr>
+          <w:sz w:val="20"/>
+          <w:szCs w:val="20"/>
+        </w:rPr>
+        <w:t>IoBroker's</w:t>
+      </w:r>
+      <w:proofErr w:type="spellEnd"/>
+      <w:r>
+        <w:rPr>
+          <w:sz w:val="20"/>
+          <w:szCs w:val="20"/>
+        </w:rPr>
+        <w:t xml:space="preserve"> modular architecture empowers users to integrate and control an array of smart home devices, establishing it as a dynamic player in the smart home automation landscape.</w:t>
+      </w:r>
+    </w:p>
+    <w:p>
+      <w:pPr>
+        <w:spacing w:before="171" w:line="232" w:lineRule="auto"/>
+        <w:ind w:right="172"/>
+        <w:rPr>
+          <w:sz w:val="20"/>
+          <w:szCs w:val="20"/>
+        </w:rPr>
+      </w:pPr>
+      <w:r>
+        <w:rPr>
+          <w:sz w:val="20"/>
+          <w:szCs w:val="20"/>
+        </w:rPr>
+        <w:t xml:space="preserve">Recognized for its lightweight design and ease of use, </w:t>
+      </w:r>
+      <w:proofErr w:type="spellStart"/>
+      <w:r>
+        <w:rPr>
+          <w:b/>
+          <w:bCs/>
+          <w:sz w:val="20"/>
+          <w:szCs w:val="20"/>
+        </w:rPr>
+        <w:t>Domoticz</w:t>
+      </w:r>
+      <w:proofErr w:type="spellEnd"/>
+      <w:r>
+        <w:rPr>
+          <w:sz w:val="20"/>
+          <w:szCs w:val="20"/>
+        </w:rPr>
+        <w:t xml:space="preserve"> positions itself as a pragmatic choice for users entering the realm of home automation. Supporting an array of devices and protocols, </w:t>
+      </w:r>
+      <w:proofErr w:type="spellStart"/>
+      <w:r>
+        <w:rPr>
+          <w:sz w:val="20"/>
+          <w:szCs w:val="20"/>
+        </w:rPr>
+        <w:t>Domoticz</w:t>
+      </w:r>
+      <w:proofErr w:type="spellEnd"/>
+      <w:r>
+        <w:rPr>
+          <w:sz w:val="20"/>
+          <w:szCs w:val="20"/>
+        </w:rPr>
+        <w:t xml:space="preserve"> offers deployment options across platforms like Raspberry Pi, Windows, and Linux. Its accessibility and broad compatibility contribute to its appeal as a straightforward yet powerful deployment tool.</w:t>
+      </w:r>
+    </w:p>
+    <w:p>
+      <w:pPr>
+        <w:spacing w:before="171" w:line="232" w:lineRule="auto"/>
+        <w:ind w:right="172"/>
+        <w:rPr>
+          <w:sz w:val="20"/>
+          <w:szCs w:val="20"/>
+        </w:rPr>
+      </w:pPr>
+      <w:r>
+        <w:rPr>
+          <w:sz w:val="20"/>
+          <w:szCs w:val="20"/>
+        </w:rPr>
+        <w:t xml:space="preserve">For those inclined towards visual programming, </w:t>
+      </w:r>
+      <w:r>
+        <w:rPr>
+          <w:b/>
+          <w:bCs/>
+          <w:sz w:val="20"/>
+          <w:szCs w:val="20"/>
+        </w:rPr>
+        <w:t>Node-RED</w:t>
+      </w:r>
+      <w:r>
+        <w:rPr>
+          <w:sz w:val="20"/>
+          <w:szCs w:val="20"/>
+        </w:rPr>
+        <w:t xml:space="preserve"> stands out as a compelling tool tailored for IoT and home automation projects. Its node-based interface simplifies the creation of automation flows, allowing users to design intricate smart home scenarios. Node-RED's deployment across various platforms enhances its accessibility and integration capabilities.</w:t>
+      </w:r>
+    </w:p>
+    <w:p>
+      <w:pPr>
+        <w:spacing w:before="171" w:line="232" w:lineRule="auto"/>
+        <w:ind w:right="172"/>
+        <w:rPr>
+          <w:sz w:val="20"/>
+          <w:szCs w:val="20"/>
+        </w:rPr>
+      </w:pPr>
+    </w:p>
+    <w:p>
+      <w:pPr>
+        <w:spacing w:before="171" w:line="232" w:lineRule="auto"/>
+        <w:ind w:right="172"/>
+        <w:rPr>
+          <w:sz w:val="20"/>
+          <w:szCs w:val="20"/>
+        </w:rPr>
+      </w:pPr>
+      <w:r>
+        <w:rPr>
+          <w:sz w:val="20"/>
+          <w:szCs w:val="20"/>
+        </w:rPr>
+        <w:t xml:space="preserve">In the paradigm of containerization, </w:t>
+      </w:r>
+      <w:r>
+        <w:rPr>
+          <w:b/>
+          <w:bCs/>
+          <w:sz w:val="20"/>
+          <w:szCs w:val="20"/>
+        </w:rPr>
+        <w:t>Docker</w:t>
+      </w:r>
+      <w:r>
+        <w:rPr>
+          <w:sz w:val="20"/>
+          <w:szCs w:val="20"/>
+        </w:rPr>
+        <w:t xml:space="preserve"> emerges as a cornerstone for efficient and portable smart home automation deployment. Docker containers provide a lightweight and standardized environment, facilitating the deployment of software across diverse platforms. Platforms such as Home Assistant and </w:t>
+      </w:r>
+      <w:proofErr w:type="spellStart"/>
+      <w:r>
+        <w:rPr>
+          <w:sz w:val="20"/>
+          <w:szCs w:val="20"/>
+        </w:rPr>
+        <w:t>OpenHAB</w:t>
+      </w:r>
+      <w:proofErr w:type="spellEnd"/>
+      <w:r>
+        <w:rPr>
+          <w:sz w:val="20"/>
+          <w:szCs w:val="20"/>
+        </w:rPr>
+        <w:t xml:space="preserve"> offer official Docker images, underscoring Docker's role in streamlining the deployment process.</w:t>
+      </w:r>
+    </w:p>
+    <w:p>
+      <w:pPr>
+        <w:spacing w:before="171" w:line="232" w:lineRule="auto"/>
+        <w:ind w:right="172"/>
+        <w:rPr>
+          <w:sz w:val="20"/>
+          <w:szCs w:val="20"/>
+        </w:rPr>
+      </w:pPr>
+      <w:r>
+        <w:rPr>
+          <w:sz w:val="20"/>
+          <w:szCs w:val="20"/>
+        </w:rPr>
+        <w:t>This comparative analysis of deployment tools within the smart home automation domain illuminates the diverse landscape of options available to users and developers. Each tool presents a unique set of features and advantages, catering to different preferences and requirements. By considering factors such as device compatibility, deployment flexibility, and community support, stakeholders can make informed decisions when selecting the most suitable deployment tool for their smart home automation endeavors. As the field continues to evolve, ongoing research will be paramount in assessing emerging tools and technologies, ensuring that smart home deployments remain at the forefront of innovation and efficiency.</w:t>
+      </w:r>
+    </w:p>
+    <w:p>
+      <w:pPr>
+        <w:spacing w:before="171" w:line="232" w:lineRule="auto"/>
+        <w:ind w:right="172"/>
+        <w:rPr>
+          <w:sz w:val="20"/>
+          <w:szCs w:val="20"/>
+        </w:rPr>
+      </w:pPr>
+    </w:p>
+    <w:p>
+      <w:pPr>
+        <w:spacing w:before="171" w:line="232" w:lineRule="auto"/>
+        <w:ind w:right="172"/>
+        <w:rPr>
+          <w:sz w:val="20"/>
+          <w:szCs w:val="20"/>
+        </w:rPr>
+      </w:pPr>
+    </w:p>
+    <w:p>
+      <w:pPr>
+        <w:spacing w:before="171" w:line="232" w:lineRule="auto"/>
+        <w:ind w:right="172"/>
+        <w:rPr>
+          <w:sz w:val="20"/>
+          <w:szCs w:val="20"/>
         </w:rPr>
         <w:sectPr>
           <w:type w:val="continuous"/>
           <w:pgSz w:w="12240" w:h="15840"/>
           <w:pgMar w:top="900" w:right="860" w:bottom="280" w:left="860" w:header="720" w:footer="720" w:gutter="0"/>
-          <w:cols w:num="2" w:space="720" w:equalWidth="0">
-            <w:col w:w="5181" w:space="79"/>
-            <w:col w:w="5260"/>
-          </w:cols>
+          <w:cols w:num="2" w:space="720"/>
         </w:sectPr>
       </w:pPr>
     </w:p>
@@ -2092,6 +3719,48 @@
         </w:tabs>
         <w:spacing w:before="148"/>
         <w:ind w:left="1550" w:right="0" w:firstLine="0"/>
+        <w:jc w:val="left"/>
+        <w:rPr>
+          <w:sz w:val="20"/>
+        </w:rPr>
+      </w:pPr>
+    </w:p>
+    <w:p>
+      <w:pPr>
+        <w:pStyle w:val="ListParagraph"/>
+        <w:tabs>
+          <w:tab w:val="left" w:pos="1550"/>
+        </w:tabs>
+        <w:spacing w:before="148"/>
+        <w:ind w:left="1550" w:right="0" w:firstLine="0"/>
+        <w:jc w:val="right"/>
+        <w:rPr>
+          <w:sz w:val="20"/>
+        </w:rPr>
+      </w:pPr>
+    </w:p>
+    <w:p>
+      <w:pPr>
+        <w:pStyle w:val="ListParagraph"/>
+        <w:tabs>
+          <w:tab w:val="left" w:pos="1550"/>
+        </w:tabs>
+        <w:spacing w:before="148"/>
+        <w:ind w:left="1550" w:right="0" w:firstLine="0"/>
+        <w:jc w:val="right"/>
+        <w:rPr>
+          <w:sz w:val="20"/>
+        </w:rPr>
+      </w:pPr>
+    </w:p>
+    <w:p>
+      <w:pPr>
+        <w:pStyle w:val="ListParagraph"/>
+        <w:tabs>
+          <w:tab w:val="left" w:pos="1550"/>
+        </w:tabs>
+        <w:spacing w:before="148"/>
+        <w:ind w:left="1550" w:right="0" w:firstLine="0"/>
         <w:jc w:val="right"/>
         <w:rPr>
           <w:sz w:val="20"/>
@@ -2177,66 +3846,940 @@
         </w:rPr>
       </w:pPr>
     </w:p>
-    <w:p>
-      <w:pPr>
-        <w:pStyle w:val="ListParagraph"/>
-        <w:tabs>
-          <w:tab w:val="left" w:pos="1337"/>
-        </w:tabs>
-        <w:spacing w:before="122"/>
-        <w:ind w:left="1337" w:right="0" w:firstLine="0"/>
-        <w:jc w:val="right"/>
-        <w:rPr>
-          <w:sz w:val="20"/>
-        </w:rPr>
-      </w:pPr>
-    </w:p>
-    <w:p>
-      <w:pPr>
-        <w:pStyle w:val="BodyText"/>
-        <w:spacing w:before="131"/>
-        <w:ind w:left="0" w:right="0" w:firstLine="0"/>
-        <w:jc w:val="center"/>
-        <w:sectPr>
-          <w:pgSz w:w="12240" w:h="15840"/>
-          <w:pgMar w:top="920" w:right="860" w:bottom="280" w:left="860" w:header="720" w:footer="720" w:gutter="0"/>
-          <w:cols w:num="2" w:space="720" w:equalWidth="0">
-            <w:col w:w="5181" w:space="79"/>
-            <w:col w:w="5260"/>
-          </w:cols>
-        </w:sectPr>
-      </w:pPr>
-      <w:r>
-        <w:rPr>
-          <w:smallCaps/>
-          <w:spacing w:val="-2"/>
-        </w:rPr>
-        <w:t>References</w:t>
-      </w:r>
-    </w:p>
-    <w:p>
-      <w:pPr>
-        <w:tabs>
-          <w:tab w:val="left" w:pos="482"/>
-          <w:tab w:val="left" w:pos="484"/>
-        </w:tabs>
-        <w:spacing w:before="2" w:line="232" w:lineRule="auto"/>
-        <w:ind w:right="117"/>
-        <w:rPr>
-          <w:sz w:val="16"/>
-        </w:rPr>
-      </w:pPr>
-    </w:p>
+    <w:sdt>
+      <w:sdtPr>
+        <w:id w:val="1390693127"/>
+        <w:docPartObj>
+          <w:docPartGallery w:val="Bibliographies"/>
+          <w:docPartUnique/>
+        </w:docPartObj>
+      </w:sdtPr>
+      <w:sdtContent>
+        <w:p>
+          <w:pPr>
+            <w:pStyle w:val="Heading1"/>
+          </w:pPr>
+          <w:r>
+            <w:t>References</w:t>
+          </w:r>
+          <w:r>
+            <w:rPr>
+              <w:noProof/>
+            </w:rPr>
+            <w:t xml:space="preserve"> </w:t>
+          </w:r>
+        </w:p>
+        <w:sdt>
+          <w:sdtPr>
+            <w:id w:val="-573587230"/>
+            <w:bibliography/>
+          </w:sdtPr>
+          <w:sdtContent>
+            <w:p>
+              <w:pPr>
+                <w:rPr>
+                  <w:rFonts w:asciiTheme="minorHAnsi" w:eastAsiaTheme="minorHAnsi" w:hAnsiTheme="minorHAnsi" w:cstheme="minorBidi"/>
+                  <w:noProof/>
+                </w:rPr>
+              </w:pPr>
+              <w:r>
+                <w:fldChar w:fldCharType="begin"/>
+              </w:r>
+              <w:r>
+                <w:instrText xml:space="preserve"> BIBLIOGRAPHY </w:instrText>
+              </w:r>
+              <w:r>
+                <w:fldChar w:fldCharType="separate"/>
+              </w:r>
+            </w:p>
+            <w:tbl>
+              <w:tblPr>
+                <w:tblW w:w="5000" w:type="pct"/>
+                <w:tblCellSpacing w:w="15" w:type="dxa"/>
+                <w:tblCellMar>
+                  <w:top w:w="15" w:type="dxa"/>
+                  <w:left w:w="15" w:type="dxa"/>
+                  <w:bottom w:w="15" w:type="dxa"/>
+                  <w:right w:w="15" w:type="dxa"/>
+                </w:tblCellMar>
+                <w:tblLook w:val="04A0" w:firstRow="1" w:lastRow="0" w:firstColumn="1" w:lastColumn="0" w:noHBand="0" w:noVBand="1"/>
+              </w:tblPr>
+              <w:tblGrid>
+                <w:gridCol w:w="442"/>
+                <w:gridCol w:w="4458"/>
+              </w:tblGrid>
+              <w:tr>
+                <w:trPr>
+                  <w:divId w:val="1122847499"/>
+                  <w:tblCellSpacing w:w="15" w:type="dxa"/>
+                </w:trPr>
+                <w:tc>
+                  <w:tcPr>
+                    <w:tcW w:w="50" w:type="pct"/>
+                    <w:hideMark/>
+                  </w:tcPr>
+                  <w:p>
+                    <w:pPr>
+                      <w:pStyle w:val="Bibliography"/>
+                      <w:rPr>
+                        <w:noProof/>
+                        <w:sz w:val="24"/>
+                        <w:szCs w:val="24"/>
+                      </w:rPr>
+                    </w:pPr>
+                    <w:r>
+                      <w:rPr>
+                        <w:noProof/>
+                      </w:rPr>
+                      <w:t xml:space="preserve">[1] </w:t>
+                    </w:r>
+                  </w:p>
+                </w:tc>
+                <w:tc>
+                  <w:tcPr>
+                    <w:tcW w:w="0" w:type="auto"/>
+                    <w:hideMark/>
+                  </w:tcPr>
+                  <w:p>
+                    <w:pPr>
+                      <w:pStyle w:val="Bibliography"/>
+                      <w:rPr>
+                        <w:noProof/>
+                      </w:rPr>
+                    </w:pPr>
+                    <w:r>
+                      <w:rPr>
+                        <w:noProof/>
+                      </w:rPr>
+                      <w:t xml:space="preserve">P. P, "Home Assistant: Open-source home automation that puts local control and privacy first," 2021. </w:t>
+                    </w:r>
+                  </w:p>
+                </w:tc>
+              </w:tr>
+              <w:tr>
+                <w:trPr>
+                  <w:divId w:val="1122847499"/>
+                  <w:tblCellSpacing w:w="15" w:type="dxa"/>
+                </w:trPr>
+                <w:tc>
+                  <w:tcPr>
+                    <w:tcW w:w="50" w:type="pct"/>
+                    <w:hideMark/>
+                  </w:tcPr>
+                  <w:p>
+                    <w:pPr>
+                      <w:pStyle w:val="Bibliography"/>
+                      <w:rPr>
+                        <w:noProof/>
+                      </w:rPr>
+                    </w:pPr>
+                    <w:r>
+                      <w:rPr>
+                        <w:noProof/>
+                      </w:rPr>
+                      <w:t xml:space="preserve">[2] </w:t>
+                    </w:r>
+                  </w:p>
+                </w:tc>
+                <w:tc>
+                  <w:tcPr>
+                    <w:tcW w:w="0" w:type="auto"/>
+                    <w:hideMark/>
+                  </w:tcPr>
+                  <w:p>
+                    <w:pPr>
+                      <w:pStyle w:val="Bibliography"/>
+                      <w:rPr>
+                        <w:noProof/>
+                      </w:rPr>
+                    </w:pPr>
+                    <w:r>
+                      <w:rPr>
+                        <w:noProof/>
+                      </w:rPr>
+                      <w:t xml:space="preserve">O. Community, "Open Home Automation Bus (OpenHAB)," 2021. </w:t>
+                    </w:r>
+                  </w:p>
+                </w:tc>
+              </w:tr>
+              <w:tr>
+                <w:trPr>
+                  <w:divId w:val="1122847499"/>
+                  <w:tblCellSpacing w:w="15" w:type="dxa"/>
+                </w:trPr>
+                <w:tc>
+                  <w:tcPr>
+                    <w:tcW w:w="50" w:type="pct"/>
+                    <w:hideMark/>
+                  </w:tcPr>
+                  <w:p>
+                    <w:pPr>
+                      <w:pStyle w:val="Bibliography"/>
+                      <w:rPr>
+                        <w:noProof/>
+                      </w:rPr>
+                    </w:pPr>
+                    <w:r>
+                      <w:rPr>
+                        <w:noProof/>
+                      </w:rPr>
+                      <w:t xml:space="preserve">[3] </w:t>
+                    </w:r>
+                  </w:p>
+                </w:tc>
+                <w:tc>
+                  <w:tcPr>
+                    <w:tcW w:w="0" w:type="auto"/>
+                    <w:hideMark/>
+                  </w:tcPr>
+                  <w:p>
+                    <w:pPr>
+                      <w:pStyle w:val="Bibliography"/>
+                      <w:rPr>
+                        <w:noProof/>
+                      </w:rPr>
+                    </w:pPr>
+                    <w:r>
+                      <w:rPr>
+                        <w:noProof/>
+                      </w:rPr>
+                      <w:t xml:space="preserve">i. Community, "The IoT platform that connects your smart home". </w:t>
+                    </w:r>
+                  </w:p>
+                </w:tc>
+              </w:tr>
+              <w:tr>
+                <w:trPr>
+                  <w:divId w:val="1122847499"/>
+                  <w:tblCellSpacing w:w="15" w:type="dxa"/>
+                </w:trPr>
+                <w:tc>
+                  <w:tcPr>
+                    <w:tcW w:w="50" w:type="pct"/>
+                    <w:hideMark/>
+                  </w:tcPr>
+                  <w:p>
+                    <w:pPr>
+                      <w:pStyle w:val="Bibliography"/>
+                      <w:rPr>
+                        <w:noProof/>
+                      </w:rPr>
+                    </w:pPr>
+                    <w:r>
+                      <w:rPr>
+                        <w:noProof/>
+                      </w:rPr>
+                      <w:t xml:space="preserve">[4] </w:t>
+                    </w:r>
+                  </w:p>
+                </w:tc>
+                <w:tc>
+                  <w:tcPr>
+                    <w:tcW w:w="0" w:type="auto"/>
+                    <w:hideMark/>
+                  </w:tcPr>
+                  <w:p>
+                    <w:pPr>
+                      <w:pStyle w:val="Bibliography"/>
+                      <w:rPr>
+                        <w:noProof/>
+                      </w:rPr>
+                    </w:pPr>
+                    <w:r>
+                      <w:rPr>
+                        <w:noProof/>
+                      </w:rPr>
+                      <w:t xml:space="preserve">D. Community, "Domoticz: Open-source home automation system". </w:t>
+                    </w:r>
+                  </w:p>
+                </w:tc>
+              </w:tr>
+              <w:tr>
+                <w:trPr>
+                  <w:divId w:val="1122847499"/>
+                  <w:tblCellSpacing w:w="15" w:type="dxa"/>
+                </w:trPr>
+                <w:tc>
+                  <w:tcPr>
+                    <w:tcW w:w="50" w:type="pct"/>
+                    <w:hideMark/>
+                  </w:tcPr>
+                  <w:p>
+                    <w:pPr>
+                      <w:pStyle w:val="Bibliography"/>
+                      <w:rPr>
+                        <w:noProof/>
+                      </w:rPr>
+                    </w:pPr>
+                    <w:r>
+                      <w:rPr>
+                        <w:noProof/>
+                      </w:rPr>
+                      <w:t xml:space="preserve">[5] </w:t>
+                    </w:r>
+                  </w:p>
+                </w:tc>
+                <w:tc>
+                  <w:tcPr>
+                    <w:tcW w:w="0" w:type="auto"/>
+                    <w:hideMark/>
+                  </w:tcPr>
+                  <w:p>
+                    <w:pPr>
+                      <w:pStyle w:val="Bibliography"/>
+                      <w:rPr>
+                        <w:noProof/>
+                      </w:rPr>
+                    </w:pPr>
+                    <w:r>
+                      <w:rPr>
+                        <w:noProof/>
+                      </w:rPr>
+                      <w:t xml:space="preserve">Node-RED, "A visual tool for wiring the Internet of Things," no. https://nodered.org/. </w:t>
+                    </w:r>
+                  </w:p>
+                </w:tc>
+              </w:tr>
+              <w:tr>
+                <w:trPr>
+                  <w:divId w:val="1122847499"/>
+                  <w:tblCellSpacing w:w="15" w:type="dxa"/>
+                </w:trPr>
+                <w:tc>
+                  <w:tcPr>
+                    <w:tcW w:w="50" w:type="pct"/>
+                    <w:hideMark/>
+                  </w:tcPr>
+                  <w:p>
+                    <w:pPr>
+                      <w:pStyle w:val="Bibliography"/>
+                      <w:rPr>
+                        <w:noProof/>
+                      </w:rPr>
+                    </w:pPr>
+                    <w:r>
+                      <w:rPr>
+                        <w:noProof/>
+                      </w:rPr>
+                      <w:t xml:space="preserve">[6] </w:t>
+                    </w:r>
+                  </w:p>
+                </w:tc>
+                <w:tc>
+                  <w:tcPr>
+                    <w:tcW w:w="0" w:type="auto"/>
+                    <w:hideMark/>
+                  </w:tcPr>
+                  <w:p>
+                    <w:pPr>
+                      <w:pStyle w:val="Bibliography"/>
+                      <w:rPr>
+                        <w:noProof/>
+                      </w:rPr>
+                    </w:pPr>
+                    <w:r>
+                      <w:rPr>
+                        <w:noProof/>
+                      </w:rPr>
+                      <w:t xml:space="preserve">"Docker - Build, Share, and Run Any App, Anywhere," no. https://www.docker.com/. </w:t>
+                    </w:r>
+                  </w:p>
+                </w:tc>
+              </w:tr>
+              <w:tr>
+                <w:trPr>
+                  <w:divId w:val="1122847499"/>
+                  <w:tblCellSpacing w:w="15" w:type="dxa"/>
+                </w:trPr>
+                <w:tc>
+                  <w:tcPr>
+                    <w:tcW w:w="50" w:type="pct"/>
+                    <w:hideMark/>
+                  </w:tcPr>
+                  <w:p>
+                    <w:pPr>
+                      <w:pStyle w:val="Bibliography"/>
+                      <w:rPr>
+                        <w:noProof/>
+                      </w:rPr>
+                    </w:pPr>
+                    <w:r>
+                      <w:rPr>
+                        <w:noProof/>
+                      </w:rPr>
+                      <w:t xml:space="preserve">[7] </w:t>
+                    </w:r>
+                  </w:p>
+                </w:tc>
+                <w:tc>
+                  <w:tcPr>
+                    <w:tcW w:w="0" w:type="auto"/>
+                    <w:hideMark/>
+                  </w:tcPr>
+                  <w:p>
+                    <w:pPr>
+                      <w:pStyle w:val="Bibliography"/>
+                      <w:rPr>
+                        <w:noProof/>
+                      </w:rPr>
+                    </w:pPr>
+                    <w:r>
+                      <w:rPr>
+                        <w:noProof/>
+                      </w:rPr>
+                      <w:t xml:space="preserve">K. J. S. Rajaram, </w:t>
+                    </w:r>
+                    <w:r>
+                      <w:rPr>
+                        <w:i/>
+                        <w:iCs/>
+                        <w:noProof/>
+                      </w:rPr>
+                      <w:t xml:space="preserve">Internet of Things (IoT) for Smart Homes: A Survey, </w:t>
+                    </w:r>
+                    <w:r>
+                      <w:rPr>
+                        <w:noProof/>
+                      </w:rPr>
+                      <w:t xml:space="preserve">2015. </w:t>
+                    </w:r>
+                  </w:p>
+                </w:tc>
+              </w:tr>
+              <w:tr>
+                <w:trPr>
+                  <w:divId w:val="1122847499"/>
+                  <w:tblCellSpacing w:w="15" w:type="dxa"/>
+                </w:trPr>
+                <w:tc>
+                  <w:tcPr>
+                    <w:tcW w:w="50" w:type="pct"/>
+                    <w:hideMark/>
+                  </w:tcPr>
+                  <w:p>
+                    <w:pPr>
+                      <w:pStyle w:val="Bibliography"/>
+                      <w:rPr>
+                        <w:noProof/>
+                      </w:rPr>
+                    </w:pPr>
+                    <w:r>
+                      <w:rPr>
+                        <w:noProof/>
+                      </w:rPr>
+                      <w:t xml:space="preserve">[8] </w:t>
+                    </w:r>
+                  </w:p>
+                </w:tc>
+                <w:tc>
+                  <w:tcPr>
+                    <w:tcW w:w="0" w:type="auto"/>
+                    <w:hideMark/>
+                  </w:tcPr>
+                  <w:p>
+                    <w:pPr>
+                      <w:pStyle w:val="Bibliography"/>
+                      <w:rPr>
+                        <w:noProof/>
+                      </w:rPr>
+                    </w:pPr>
+                    <w:r>
+                      <w:rPr>
+                        <w:noProof/>
+                      </w:rPr>
+                      <w:t xml:space="preserve">N. Asokan, K. Y and S. Kato, "Smart Home Automation Systems: A Survey of Architectures, Protocols, and Security Challenges," 2020. </w:t>
+                    </w:r>
+                  </w:p>
+                </w:tc>
+              </w:tr>
+              <w:tr>
+                <w:trPr>
+                  <w:divId w:val="1122847499"/>
+                  <w:tblCellSpacing w:w="15" w:type="dxa"/>
+                </w:trPr>
+                <w:tc>
+                  <w:tcPr>
+                    <w:tcW w:w="50" w:type="pct"/>
+                    <w:hideMark/>
+                  </w:tcPr>
+                  <w:p>
+                    <w:pPr>
+                      <w:pStyle w:val="Bibliography"/>
+                      <w:rPr>
+                        <w:noProof/>
+                      </w:rPr>
+                    </w:pPr>
+                    <w:r>
+                      <w:rPr>
+                        <w:noProof/>
+                      </w:rPr>
+                      <w:t xml:space="preserve">[9] </w:t>
+                    </w:r>
+                  </w:p>
+                </w:tc>
+                <w:tc>
+                  <w:tcPr>
+                    <w:tcW w:w="0" w:type="auto"/>
+                    <w:hideMark/>
+                  </w:tcPr>
+                  <w:p>
+                    <w:pPr>
+                      <w:pStyle w:val="Bibliography"/>
+                      <w:rPr>
+                        <w:noProof/>
+                      </w:rPr>
+                    </w:pPr>
+                    <w:r>
+                      <w:rPr>
+                        <w:noProof/>
+                      </w:rPr>
+                      <w:t xml:space="preserve">B. P. Leung and X. Wang, "Security and Privacy in Smart Home Ecosystems: Challenges and Solutions," 2017. </w:t>
+                    </w:r>
+                  </w:p>
+                </w:tc>
+              </w:tr>
+              <w:tr>
+                <w:trPr>
+                  <w:divId w:val="1122847499"/>
+                  <w:tblCellSpacing w:w="15" w:type="dxa"/>
+                </w:trPr>
+                <w:tc>
+                  <w:tcPr>
+                    <w:tcW w:w="50" w:type="pct"/>
+                    <w:hideMark/>
+                  </w:tcPr>
+                  <w:p>
+                    <w:pPr>
+                      <w:pStyle w:val="Bibliography"/>
+                      <w:rPr>
+                        <w:noProof/>
+                      </w:rPr>
+                    </w:pPr>
+                    <w:r>
+                      <w:rPr>
+                        <w:noProof/>
+                      </w:rPr>
+                      <w:t xml:space="preserve">[10] </w:t>
+                    </w:r>
+                  </w:p>
+                </w:tc>
+                <w:tc>
+                  <w:tcPr>
+                    <w:tcW w:w="0" w:type="auto"/>
+                    <w:hideMark/>
+                  </w:tcPr>
+                  <w:p>
+                    <w:pPr>
+                      <w:pStyle w:val="Bibliography"/>
+                      <w:rPr>
+                        <w:noProof/>
+                      </w:rPr>
+                    </w:pPr>
+                    <w:r>
+                      <w:rPr>
+                        <w:noProof/>
+                      </w:rPr>
+                      <w:t xml:space="preserve">K. S and A. Agrawal, "Smart Home Automation: A Review and Outlook," 2016. </w:t>
+                    </w:r>
+                  </w:p>
+                </w:tc>
+              </w:tr>
+              <w:tr>
+                <w:trPr>
+                  <w:divId w:val="1122847499"/>
+                  <w:tblCellSpacing w:w="15" w:type="dxa"/>
+                </w:trPr>
+                <w:tc>
+                  <w:tcPr>
+                    <w:tcW w:w="50" w:type="pct"/>
+                    <w:hideMark/>
+                  </w:tcPr>
+                  <w:p>
+                    <w:pPr>
+                      <w:pStyle w:val="Bibliography"/>
+                      <w:rPr>
+                        <w:noProof/>
+                      </w:rPr>
+                    </w:pPr>
+                    <w:r>
+                      <w:rPr>
+                        <w:noProof/>
+                      </w:rPr>
+                      <w:t xml:space="preserve">[11] </w:t>
+                    </w:r>
+                  </w:p>
+                </w:tc>
+                <w:tc>
+                  <w:tcPr>
+                    <w:tcW w:w="0" w:type="auto"/>
+                    <w:hideMark/>
+                  </w:tcPr>
+                  <w:p>
+                    <w:pPr>
+                      <w:pStyle w:val="Bibliography"/>
+                      <w:rPr>
+                        <w:noProof/>
+                      </w:rPr>
+                    </w:pPr>
+                    <w:r>
+                      <w:rPr>
+                        <w:noProof/>
+                      </w:rPr>
+                      <w:t xml:space="preserve">A. Rajagopalan and C. Sundararajan, "Smart Home Automation Systems: A Survey of Hardware Platforms and Software Architectures," 2019. </w:t>
+                    </w:r>
+                  </w:p>
+                </w:tc>
+              </w:tr>
+              <w:tr>
+                <w:trPr>
+                  <w:divId w:val="1122847499"/>
+                  <w:tblCellSpacing w:w="15" w:type="dxa"/>
+                </w:trPr>
+                <w:tc>
+                  <w:tcPr>
+                    <w:tcW w:w="50" w:type="pct"/>
+                    <w:hideMark/>
+                  </w:tcPr>
+                  <w:p>
+                    <w:pPr>
+                      <w:pStyle w:val="Bibliography"/>
+                      <w:rPr>
+                        <w:noProof/>
+                      </w:rPr>
+                    </w:pPr>
+                    <w:r>
+                      <w:rPr>
+                        <w:noProof/>
+                      </w:rPr>
+                      <w:t xml:space="preserve">[12] </w:t>
+                    </w:r>
+                  </w:p>
+                </w:tc>
+                <w:tc>
+                  <w:tcPr>
+                    <w:tcW w:w="0" w:type="auto"/>
+                    <w:hideMark/>
+                  </w:tcPr>
+                  <w:p>
+                    <w:pPr>
+                      <w:pStyle w:val="Bibliography"/>
+                      <w:rPr>
+                        <w:noProof/>
+                      </w:rPr>
+                    </w:pPr>
+                    <w:r>
+                      <w:rPr>
+                        <w:noProof/>
+                      </w:rPr>
+                      <w:t xml:space="preserve">E. Gamma , R. Helm, R. Johnson and J. Vlissides, "Design Patterns: Elements of Reusable Object-Oriented Software," 1994. </w:t>
+                    </w:r>
+                  </w:p>
+                </w:tc>
+              </w:tr>
+              <w:tr>
+                <w:trPr>
+                  <w:divId w:val="1122847499"/>
+                  <w:tblCellSpacing w:w="15" w:type="dxa"/>
+                </w:trPr>
+                <w:tc>
+                  <w:tcPr>
+                    <w:tcW w:w="50" w:type="pct"/>
+                    <w:hideMark/>
+                  </w:tcPr>
+                  <w:p>
+                    <w:pPr>
+                      <w:pStyle w:val="Bibliography"/>
+                      <w:rPr>
+                        <w:noProof/>
+                      </w:rPr>
+                    </w:pPr>
+                    <w:r>
+                      <w:rPr>
+                        <w:noProof/>
+                      </w:rPr>
+                      <w:t xml:space="preserve">[13] </w:t>
+                    </w:r>
+                  </w:p>
+                </w:tc>
+                <w:tc>
+                  <w:tcPr>
+                    <w:tcW w:w="0" w:type="auto"/>
+                    <w:hideMark/>
+                  </w:tcPr>
+                  <w:p>
+                    <w:pPr>
+                      <w:pStyle w:val="Bibliography"/>
+                      <w:rPr>
+                        <w:noProof/>
+                      </w:rPr>
+                    </w:pPr>
+                    <w:r>
+                      <w:rPr>
+                        <w:noProof/>
+                      </w:rPr>
+                      <w:t xml:space="preserve">G. Barish, "Building Scalable and High-Performance Java Web Applications Using J2EE Technology". </w:t>
+                    </w:r>
+                  </w:p>
+                </w:tc>
+              </w:tr>
+              <w:tr>
+                <w:trPr>
+                  <w:divId w:val="1122847499"/>
+                  <w:tblCellSpacing w:w="15" w:type="dxa"/>
+                </w:trPr>
+                <w:tc>
+                  <w:tcPr>
+                    <w:tcW w:w="50" w:type="pct"/>
+                    <w:hideMark/>
+                  </w:tcPr>
+                  <w:p>
+                    <w:pPr>
+                      <w:pStyle w:val="Bibliography"/>
+                      <w:rPr>
+                        <w:noProof/>
+                      </w:rPr>
+                    </w:pPr>
+                    <w:r>
+                      <w:rPr>
+                        <w:noProof/>
+                      </w:rPr>
+                      <w:t xml:space="preserve">[14] </w:t>
+                    </w:r>
+                  </w:p>
+                </w:tc>
+                <w:tc>
+                  <w:tcPr>
+                    <w:tcW w:w="0" w:type="auto"/>
+                    <w:hideMark/>
+                  </w:tcPr>
+                  <w:p>
+                    <w:pPr>
+                      <w:pStyle w:val="Bibliography"/>
+                      <w:rPr>
+                        <w:noProof/>
+                      </w:rPr>
+                    </w:pPr>
+                    <w:r>
+                      <w:rPr>
+                        <w:noProof/>
+                      </w:rPr>
+                      <w:t xml:space="preserve">M. Fowler, "Patterns of Enterprise Application Architecture". </w:t>
+                    </w:r>
+                  </w:p>
+                </w:tc>
+              </w:tr>
+              <w:tr>
+                <w:trPr>
+                  <w:divId w:val="1122847499"/>
+                  <w:tblCellSpacing w:w="15" w:type="dxa"/>
+                </w:trPr>
+                <w:tc>
+                  <w:tcPr>
+                    <w:tcW w:w="50" w:type="pct"/>
+                    <w:hideMark/>
+                  </w:tcPr>
+                  <w:p>
+                    <w:pPr>
+                      <w:pStyle w:val="Bibliography"/>
+                      <w:rPr>
+                        <w:noProof/>
+                      </w:rPr>
+                    </w:pPr>
+                    <w:r>
+                      <w:rPr>
+                        <w:noProof/>
+                      </w:rPr>
+                      <w:t xml:space="preserve">[15] </w:t>
+                    </w:r>
+                  </w:p>
+                </w:tc>
+                <w:tc>
+                  <w:tcPr>
+                    <w:tcW w:w="0" w:type="auto"/>
+                    <w:hideMark/>
+                  </w:tcPr>
+                  <w:p>
+                    <w:pPr>
+                      <w:pStyle w:val="Bibliography"/>
+                      <w:rPr>
+                        <w:noProof/>
+                      </w:rPr>
+                    </w:pPr>
+                    <w:r>
+                      <w:rPr>
+                        <w:noProof/>
+                      </w:rPr>
+                      <w:t xml:space="preserve">P. Lea, "Internet of Things (IoT) Architectures, Protocols, and Standards". </w:t>
+                    </w:r>
+                  </w:p>
+                </w:tc>
+              </w:tr>
+              <w:tr>
+                <w:trPr>
+                  <w:divId w:val="1122847499"/>
+                  <w:tblCellSpacing w:w="15" w:type="dxa"/>
+                </w:trPr>
+                <w:tc>
+                  <w:tcPr>
+                    <w:tcW w:w="50" w:type="pct"/>
+                    <w:hideMark/>
+                  </w:tcPr>
+                  <w:p>
+                    <w:pPr>
+                      <w:pStyle w:val="Bibliography"/>
+                      <w:rPr>
+                        <w:noProof/>
+                      </w:rPr>
+                    </w:pPr>
+                    <w:r>
+                      <w:rPr>
+                        <w:noProof/>
+                      </w:rPr>
+                      <w:t xml:space="preserve">[16] </w:t>
+                    </w:r>
+                  </w:p>
+                </w:tc>
+                <w:tc>
+                  <w:tcPr>
+                    <w:tcW w:w="0" w:type="auto"/>
+                    <w:hideMark/>
+                  </w:tcPr>
+                  <w:p>
+                    <w:pPr>
+                      <w:pStyle w:val="Bibliography"/>
+                      <w:rPr>
+                        <w:noProof/>
+                      </w:rPr>
+                    </w:pPr>
+                    <w:r>
+                      <w:rPr>
+                        <w:noProof/>
+                      </w:rPr>
+                      <w:t xml:space="preserve">D. Spivey, "Home Automation For Dummies". </w:t>
+                    </w:r>
+                  </w:p>
+                </w:tc>
+              </w:tr>
+              <w:tr>
+                <w:trPr>
+                  <w:divId w:val="1122847499"/>
+                  <w:tblCellSpacing w:w="15" w:type="dxa"/>
+                </w:trPr>
+                <w:tc>
+                  <w:tcPr>
+                    <w:tcW w:w="50" w:type="pct"/>
+                    <w:hideMark/>
+                  </w:tcPr>
+                  <w:p>
+                    <w:pPr>
+                      <w:pStyle w:val="Bibliography"/>
+                      <w:rPr>
+                        <w:noProof/>
+                      </w:rPr>
+                    </w:pPr>
+                    <w:r>
+                      <w:rPr>
+                        <w:noProof/>
+                      </w:rPr>
+                      <w:t xml:space="preserve">[17] </w:t>
+                    </w:r>
+                  </w:p>
+                </w:tc>
+                <w:tc>
+                  <w:tcPr>
+                    <w:tcW w:w="0" w:type="auto"/>
+                    <w:hideMark/>
+                  </w:tcPr>
+                  <w:p>
+                    <w:pPr>
+                      <w:pStyle w:val="Bibliography"/>
+                      <w:rPr>
+                        <w:noProof/>
+                      </w:rPr>
+                    </w:pPr>
+                    <w:r>
+                      <w:rPr>
+                        <w:noProof/>
+                      </w:rPr>
+                      <w:t xml:space="preserve">C. Larman, "Applying UML and Patterns: An Introduction to Object-Oriented Analysis and </w:t>
+                    </w:r>
+                    <w:r>
+                      <w:rPr>
+                        <w:noProof/>
+                      </w:rPr>
+                      <w:t xml:space="preserve">Design and Iterative Development". </w:t>
+                    </w:r>
+                  </w:p>
+                </w:tc>
+              </w:tr>
+            </w:tbl>
+            <w:p>
+              <w:pPr>
+                <w:divId w:val="1122847499"/>
+                <w:rPr>
+                  <w:noProof/>
+                </w:rPr>
+              </w:pPr>
+            </w:p>
+            <w:p>
+              <w:r>
+                <w:rPr>
+                  <w:b/>
+                  <w:bCs/>
+                  <w:noProof/>
+                </w:rPr>
+                <w:fldChar w:fldCharType="end"/>
+              </w:r>
+            </w:p>
+          </w:sdtContent>
+        </w:sdt>
+      </w:sdtContent>
+    </w:sdt>
     <w:sectPr>
       <w:pgSz w:w="12240" w:h="15840"/>
       <w:pgMar w:top="960" w:right="860" w:bottom="280" w:left="860" w:header="720" w:footer="720" w:gutter="0"/>
-      <w:cols w:num="2" w:space="720" w:equalWidth="0">
-        <w:col w:w="5181" w:space="79"/>
-        <w:col w:w="5260"/>
-      </w:cols>
+      <w:cols w:num="2" w:space="720"/>
     </w:sectPr>
   </w:body>
 </w:document>
+</file>
+
+<file path=word/endnotes.xml><?xml version="1.0" encoding="utf-8"?>
+<w:endnotes xmlns:wpc="http://schemas.microsoft.com/office/word/2010/wordprocessingCanvas" xmlns:cx="http://schemas.microsoft.com/office/drawing/2014/chartex" xmlns:cx1="http://schemas.microsoft.com/office/drawing/2015/9/8/chartex" xmlns:cx2="http://schemas.microsoft.com/office/drawing/2015/10/21/chartex" xmlns:cx3="http://schemas.microsoft.com/office/drawing/2016/5/9/chartex" xmlns:cx4="http://schemas.microsoft.com/office/drawing/2016/5/10/chartex" xmlns:cx5="http://schemas.microsoft.com/office/drawing/2016/5/11/chartex" xmlns:cx6="http://schemas.microsoft.com/office/drawing/2016/5/12/chartex" xmlns:cx7="http://schemas.microsoft.com/office/drawing/2016/5/13/chartex" xmlns:cx8="http://schemas.microsoft.com/office/drawing/2016/5/14/chartex" xmlns:mc="http://schemas.openxmlformats.org/markup-compatibility/2006" xmlns:aink="http://schemas.microsoft.com/office/drawing/2016/ink" xmlns:am3d="http://schemas.microsoft.com/office/drawing/2017/model3d" xmlns:o="urn:schemas-microsoft-com:office:office" xmlns:oel="http://schemas.microsoft.com/office/2019/extlst" xmlns:r="http://schemas.openxmlformats.org/officeDocument/2006/relationships" xmlns:m="http://schemas.openxmlformats.org/officeDocument/2006/math" xmlns:v="urn:schemas-microsoft-com:vml" xmlns:wp14="http://schemas.microsoft.com/office/word/2010/wordprocessingDrawing" xmlns:wp="http://schemas.openxmlformats.org/drawingml/2006/wordprocessingDrawing" xmlns:w10="urn:schemas-microsoft-com:office:word" xmlns:w="http://schemas.openxmlformats.org/wordprocessingml/2006/main" xmlns:w14="http://schemas.microsoft.com/office/word/2010/wordml" xmlns:w15="http://schemas.microsoft.com/office/word/2012/wordml" xmlns:w16cex="http://schemas.microsoft.com/office/word/2018/wordml/cex" xmlns:w16cid="http://schemas.microsoft.com/office/word/2016/wordml/cid" xmlns:w16="http://schemas.microsoft.com/office/word/2018/wordml" xmlns:w16sdtdh="http://schemas.microsoft.com/office/word/2020/wordml/sdtdatahash" xmlns:w16se="http://schemas.microsoft.com/office/word/2015/wordml/symex" xmlns:wpg="http://schemas.microsoft.com/office/word/2010/wordprocessingGroup" xmlns:wpi="http://schemas.microsoft.com/office/word/2010/wordprocessingInk" xmlns:wne="http://schemas.microsoft.com/office/word/2006/wordml" xmlns:wps="http://schemas.microsoft.com/office/word/2010/wordprocessingShape" mc:Ignorable="w14 w15 w16se w16cid w16 w16cex w16sdtdh wp14">
+  <w:endnote w:type="separator" w:id="-1">
+    <w:p>
+      <w:r>
+        <w:separator/>
+      </w:r>
+    </w:p>
+  </w:endnote>
+  <w:endnote w:type="continuationSeparator" w:id="0">
+    <w:p>
+      <w:r>
+        <w:continuationSeparator/>
+      </w:r>
+    </w:p>
+  </w:endnote>
+</w:endnotes>
+</file>
+
+<file path=word/footnotes.xml><?xml version="1.0" encoding="utf-8"?>
+<w:footnotes xmlns:wpc="http://schemas.microsoft.com/office/word/2010/wordprocessingCanvas" xmlns:cx="http://schemas.microsoft.com/office/drawing/2014/chartex" xmlns:cx1="http://schemas.microsoft.com/office/drawing/2015/9/8/chartex" xmlns:cx2="http://schemas.microsoft.com/office/drawing/2015/10/21/chartex" xmlns:cx3="http://schemas.microsoft.com/office/drawing/2016/5/9/chartex" xmlns:cx4="http://schemas.microsoft.com/office/drawing/2016/5/10/chartex" xmlns:cx5="http://schemas.microsoft.com/office/drawing/2016/5/11/chartex" xmlns:cx6="http://schemas.microsoft.com/office/drawing/2016/5/12/chartex" xmlns:cx7="http://schemas.microsoft.com/office/drawing/2016/5/13/chartex" xmlns:cx8="http://schemas.microsoft.com/office/drawing/2016/5/14/chartex" xmlns:mc="http://schemas.openxmlformats.org/markup-compatibility/2006" xmlns:aink="http://schemas.microsoft.com/office/drawing/2016/ink" xmlns:am3d="http://schemas.microsoft.com/office/drawing/2017/model3d" xmlns:o="urn:schemas-microsoft-com:office:office" xmlns:oel="http://schemas.microsoft.com/office/2019/extlst" xmlns:r="http://schemas.openxmlformats.org/officeDocument/2006/relationships" xmlns:m="http://schemas.openxmlformats.org/officeDocument/2006/math" xmlns:v="urn:schemas-microsoft-com:vml" xmlns:wp14="http://schemas.microsoft.com/office/word/2010/wordprocessingDrawing" xmlns:wp="http://schemas.openxmlformats.org/drawingml/2006/wordprocessingDrawing" xmlns:w10="urn:schemas-microsoft-com:office:word" xmlns:w="http://schemas.openxmlformats.org/wordprocessingml/2006/main" xmlns:w14="http://schemas.microsoft.com/office/word/2010/wordml" xmlns:w15="http://schemas.microsoft.com/office/word/2012/wordml" xmlns:w16cex="http://schemas.microsoft.com/office/word/2018/wordml/cex" xmlns:w16cid="http://schemas.microsoft.com/office/word/2016/wordml/cid" xmlns:w16="http://schemas.microsoft.com/office/word/2018/wordml" xmlns:w16sdtdh="http://schemas.microsoft.com/office/word/2020/wordml/sdtdatahash" xmlns:w16se="http://schemas.microsoft.com/office/word/2015/wordml/symex" xmlns:wpg="http://schemas.microsoft.com/office/word/2010/wordprocessingGroup" xmlns:wpi="http://schemas.microsoft.com/office/word/2010/wordprocessingInk" xmlns:wne="http://schemas.microsoft.com/office/word/2006/wordml" xmlns:wps="http://schemas.microsoft.com/office/word/2010/wordprocessingShape" mc:Ignorable="w14 w15 w16se w16cid w16 w16cex w16sdtdh wp14">
+  <w:footnote w:type="separator" w:id="-1">
+    <w:p>
+      <w:r>
+        <w:separator/>
+      </w:r>
+    </w:p>
+  </w:footnote>
+  <w:footnote w:type="continuationSeparator" w:id="0">
+    <w:p>
+      <w:r>
+        <w:continuationSeparator/>
+      </w:r>
+    </w:p>
+  </w:footnote>
+</w:footnotes>
 </file>
 
 <file path=word/numbering.xml><?xml version="1.0" encoding="utf-8"?>
@@ -3393,7 +5936,7 @@
   <w:style w:type="paragraph" w:default="1" w:styleId="Normal">
     <w:name w:val="Normal"/>
     <w:qFormat/>
-    <w:rsid w:val="00883A25"/>
+    <w:rsid w:val="00C73E1B"/>
     <w:rPr>
       <w:rFonts w:ascii="Times New Roman" w:eastAsia="Times New Roman" w:hAnsi="Times New Roman" w:cs="Times New Roman"/>
     </w:rPr>
@@ -3401,6 +5944,7 @@
   <w:style w:type="paragraph" w:styleId="Heading1">
     <w:name w:val="heading 1"/>
     <w:basedOn w:val="Normal"/>
+    <w:link w:val="Heading1Char"/>
     <w:uiPriority w:val="9"/>
     <w:qFormat/>
     <w:pPr>
@@ -3539,6 +6083,72 @@
       <w:sz w:val="24"/>
       <w:szCs w:val="24"/>
     </w:rPr>
+  </w:style>
+  <w:style w:type="paragraph" w:styleId="Header">
+    <w:name w:val="header"/>
+    <w:basedOn w:val="Normal"/>
+    <w:link w:val="HeaderChar"/>
+    <w:uiPriority w:val="99"/>
+    <w:unhideWhenUsed/>
+    <w:rsid w:val="004270E3"/>
+    <w:pPr>
+      <w:tabs>
+        <w:tab w:val="center" w:pos="4513"/>
+        <w:tab w:val="right" w:pos="9026"/>
+      </w:tabs>
+    </w:pPr>
+  </w:style>
+  <w:style w:type="character" w:customStyle="1" w:styleId="HeaderChar">
+    <w:name w:val="Header Char"/>
+    <w:basedOn w:val="DefaultParagraphFont"/>
+    <w:link w:val="Header"/>
+    <w:uiPriority w:val="99"/>
+    <w:rsid w:val="004270E3"/>
+    <w:rPr>
+      <w:rFonts w:ascii="Times New Roman" w:eastAsia="Times New Roman" w:hAnsi="Times New Roman" w:cs="Times New Roman"/>
+    </w:rPr>
+  </w:style>
+  <w:style w:type="paragraph" w:styleId="Footer">
+    <w:name w:val="footer"/>
+    <w:basedOn w:val="Normal"/>
+    <w:link w:val="FooterChar"/>
+    <w:uiPriority w:val="99"/>
+    <w:unhideWhenUsed/>
+    <w:rsid w:val="004270E3"/>
+    <w:pPr>
+      <w:tabs>
+        <w:tab w:val="center" w:pos="4513"/>
+        <w:tab w:val="right" w:pos="9026"/>
+      </w:tabs>
+    </w:pPr>
+  </w:style>
+  <w:style w:type="character" w:customStyle="1" w:styleId="FooterChar">
+    <w:name w:val="Footer Char"/>
+    <w:basedOn w:val="DefaultParagraphFont"/>
+    <w:link w:val="Footer"/>
+    <w:uiPriority w:val="99"/>
+    <w:rsid w:val="004270E3"/>
+    <w:rPr>
+      <w:rFonts w:ascii="Times New Roman" w:eastAsia="Times New Roman" w:hAnsi="Times New Roman" w:cs="Times New Roman"/>
+    </w:rPr>
+  </w:style>
+  <w:style w:type="character" w:customStyle="1" w:styleId="Heading1Char">
+    <w:name w:val="Heading 1 Char"/>
+    <w:basedOn w:val="DefaultParagraphFont"/>
+    <w:link w:val="Heading1"/>
+    <w:uiPriority w:val="9"/>
+    <w:rsid w:val="00375B4E"/>
+    <w:rPr>
+      <w:rFonts w:ascii="Times New Roman" w:eastAsia="Times New Roman" w:hAnsi="Times New Roman" w:cs="Times New Roman"/>
+    </w:rPr>
+  </w:style>
+  <w:style w:type="paragraph" w:styleId="Bibliography">
+    <w:name w:val="Bibliography"/>
+    <w:basedOn w:val="Normal"/>
+    <w:next w:val="Normal"/>
+    <w:uiPriority w:val="37"/>
+    <w:unhideWhenUsed/>
+    <w:rsid w:val="00375B4E"/>
   </w:style>
 </w:styles>
 </file>
@@ -3824,4 +6434,342 @@
   <a:objectDefaults/>
   <a:extraClrSchemeLst/>
 </a:theme>
+</file>
+
+<file path=customXml/item1.xml><?xml version="1.0" encoding="utf-8"?>
+<b:Sources xmlns:b="http://schemas.openxmlformats.org/officeDocument/2006/bibliography" xmlns="http://schemas.openxmlformats.org/officeDocument/2006/bibliography" SelectedStyle="\IEEE2006OfficeOnline.xsl" StyleName="IEEE" Version="2006">
+  <b:Source>
+    <b:Tag>Pau21</b:Tag>
+    <b:SourceType>JournalArticle</b:SourceType>
+    <b:Guid>{81665832-5AA1-4B7D-918A-F112A709E8B5}</b:Guid>
+    <b:Title>Home Assistant: Open-source home automation that puts local control and privacy first</b:Title>
+    <b:Year>2021</b:Year>
+    <b:Author>
+      <b:Author>
+        <b:NameList>
+          <b:Person>
+            <b:Last>P</b:Last>
+            <b:First>Paulus</b:First>
+          </b:Person>
+        </b:NameList>
+      </b:Author>
+    </b:Author>
+    <b:RefOrder>1</b:RefOrder>
+  </b:Source>
+  <b:Source>
+    <b:Tag>Com21</b:Tag>
+    <b:SourceType>JournalArticle</b:SourceType>
+    <b:Guid>{526CFD81-CB93-494B-A3A5-0C57E6F01C2E}</b:Guid>
+    <b:Title>Open Home Automation Bus (OpenHAB)</b:Title>
+    <b:Year>2021</b:Year>
+    <b:Author>
+      <b:Author>
+        <b:NameList>
+          <b:Person>
+            <b:Last>Community</b:Last>
+            <b:First>OpenHAB</b:First>
+          </b:Person>
+        </b:NameList>
+      </b:Author>
+    </b:Author>
+    <b:URL> https://www.openhab.org/</b:URL>
+    <b:RefOrder>2</b:RefOrder>
+  </b:Source>
+  <b:Source>
+    <b:Tag>Com</b:Tag>
+    <b:SourceType>JournalArticle</b:SourceType>
+    <b:Guid>{9AD92BDD-037A-45C7-8439-3758936D1E88}</b:Guid>
+    <b:Author>
+      <b:Author>
+        <b:NameList>
+          <b:Person>
+            <b:Last>Community</b:Last>
+            <b:First>ioBroker</b:First>
+          </b:Person>
+        </b:NameList>
+      </b:Author>
+    </b:Author>
+    <b:Title>The IoT platform that connects your smart home</b:Title>
+    <b:URL> https://www.iobroker.net/</b:URL>
+    <b:RefOrder>3</b:RefOrder>
+  </b:Source>
+  <b:Source>
+    <b:Tag>Com1</b:Tag>
+    <b:SourceType>JournalArticle</b:SourceType>
+    <b:Guid>{8D7E2991-6E42-4255-8936-09D065867610}</b:Guid>
+    <b:Author>
+      <b:Author>
+        <b:NameList>
+          <b:Person>
+            <b:Last>Community</b:Last>
+            <b:First>Domoticz</b:First>
+          </b:Person>
+        </b:NameList>
+      </b:Author>
+    </b:Author>
+    <b:Title>Domoticz: Open-source home automation system</b:Title>
+    <b:URL>https://www.domoticz.com/</b:URL>
+    <b:RefOrder>4</b:RefOrder>
+  </b:Source>
+  <b:Source>
+    <b:Tag>Nod</b:Tag>
+    <b:SourceType>JournalArticle</b:SourceType>
+    <b:Guid>{DEA134B2-650F-42D1-8FD8-DD14605C91BA}</b:Guid>
+    <b:Author>
+      <b:Author>
+        <b:NameList>
+          <b:Person>
+            <b:Last>Node-RED</b:Last>
+          </b:Person>
+        </b:NameList>
+      </b:Author>
+    </b:Author>
+    <b:Title>A visual tool for wiring the Internet of Things</b:Title>
+    <b:Issue>https://nodered.org/</b:Issue>
+    <b:RefOrder>5</b:RefOrder>
+  </b:Source>
+  <b:Source>
+    <b:Tag>Doc</b:Tag>
+    <b:SourceType>JournalArticle</b:SourceType>
+    <b:Guid>{CCC2CF8F-209F-4453-9FC9-6A4D3DA6AE93}</b:Guid>
+    <b:Title>Docker - Build, Share, and Run Any App, Anywhere</b:Title>
+    <b:Issue>https://www.docker.com/</b:Issue>
+    <b:RefOrder>6</b:RefOrder>
+  </b:Source>
+  <b:Source>
+    <b:Tag>KNJ15</b:Tag>
+    <b:SourceType>JournalArticle</b:SourceType>
+    <b:Guid>{5653C3E2-252D-48BB-886E-18FB7B240900}</b:Guid>
+    <b:JournalName>Internet of Things (IoT) for Smart Homes: A Survey</b:JournalName>
+    <b:Year>2015</b:Year>
+    <b:Author>
+      <b:Author>
+        <b:NameList>
+          <b:Person>
+            <b:Last>Rajaram</b:Last>
+            <b:First>K.N.</b:First>
+            <b:Middle>Jayaram S.</b:Middle>
+          </b:Person>
+        </b:NameList>
+      </b:Author>
+    </b:Author>
+    <b:RefOrder>7</b:RefOrder>
+  </b:Source>
+  <b:Source>
+    <b:Tag>Aso20</b:Tag>
+    <b:SourceType>JournalArticle</b:SourceType>
+    <b:Guid>{A3D1BD8E-6254-4D4C-B8C7-EBF1C367D62F}</b:Guid>
+    <b:Title>Smart Home Automation Systems: A Survey of Architectures, Protocols, and Security Challenges</b:Title>
+    <b:Year>2020</b:Year>
+    <b:Author>
+      <b:Author>
+        <b:NameList>
+          <b:Person>
+            <b:Last>Asokan</b:Last>
+            <b:First>N</b:First>
+          </b:Person>
+          <b:Person>
+            <b:Last>Y</b:Last>
+            <b:First>Kawamoto</b:First>
+          </b:Person>
+          <b:Person>
+            <b:Last>Kato</b:Last>
+            <b:First>S</b:First>
+          </b:Person>
+        </b:NameList>
+      </b:Author>
+    </b:Author>
+    <b:RefOrder>8</b:RefOrder>
+  </b:Source>
+  <b:Source>
+    <b:Tag>Leu17</b:Tag>
+    <b:SourceType>JournalArticle</b:SourceType>
+    <b:Guid>{BFDE37DD-B100-4EE4-82A5-42E0FEC0357F}</b:Guid>
+    <b:Title>Security and Privacy in Smart Home Ecosystems: Challenges and Solutions</b:Title>
+    <b:Year>2017</b:Year>
+    <b:Author>
+      <b:Author>
+        <b:NameList>
+          <b:Person>
+            <b:Last>Leung</b:Last>
+            <b:Middle>P</b:Middle>
+            <b:First>B</b:First>
+          </b:Person>
+          <b:Person>
+            <b:Last>Wang</b:Last>
+            <b:First>X</b:First>
+          </b:Person>
+        </b:NameList>
+      </b:Author>
+    </b:Author>
+    <b:RefOrder>9</b:RefOrder>
+  </b:Source>
+  <b:Source>
+    <b:Tag>SKu16</b:Tag>
+    <b:SourceType>JournalArticle</b:SourceType>
+    <b:Guid>{9C648AF6-064C-4838-A6E3-46CF92071D24}</b:Guid>
+    <b:Title>Smart Home Automation: A Review and Outlook</b:Title>
+    <b:Year>2016</b:Year>
+    <b:Author>
+      <b:Author>
+        <b:NameList>
+          <b:Person>
+            <b:Last>S</b:Last>
+            <b:First>Kumar</b:First>
+          </b:Person>
+          <b:Person>
+            <b:Last>Agrawal</b:Last>
+            <b:First>A</b:First>
+          </b:Person>
+        </b:NameList>
+      </b:Author>
+    </b:Author>
+    <b:RefOrder>10</b:RefOrder>
+  </b:Source>
+  <b:Source>
+    <b:Tag>Raj19</b:Tag>
+    <b:SourceType>JournalArticle</b:SourceType>
+    <b:Guid>{280D127D-1104-4687-A5DC-77F87D7DD93B}</b:Guid>
+    <b:Title>Smart Home Automation Systems: A Survey of Hardware Platforms and Software Architectures</b:Title>
+    <b:Year>2019</b:Year>
+    <b:Author>
+      <b:Author>
+        <b:NameList>
+          <b:Person>
+            <b:Last>Rajagopalan</b:Last>
+            <b:First>A</b:First>
+          </b:Person>
+          <b:Person>
+            <b:Last>Sundararajan</b:Last>
+            <b:First>C</b:First>
+          </b:Person>
+        </b:NameList>
+      </b:Author>
+    </b:Author>
+    <b:RefOrder>11</b:RefOrder>
+  </b:Source>
+  <b:Source>
+    <b:Tag>Gam94</b:Tag>
+    <b:SourceType>JournalArticle</b:SourceType>
+    <b:Guid>{47DC3C20-002E-4151-8F74-D2676A73413B}</b:Guid>
+    <b:Title>Design Patterns: Elements of Reusable Object-Oriented Software</b:Title>
+    <b:Year>1994</b:Year>
+    <b:Author>
+      <b:Author>
+        <b:NameList>
+          <b:Person>
+            <b:Last>Gamma </b:Last>
+            <b:First>Erich</b:First>
+          </b:Person>
+          <b:Person>
+            <b:Last>Helm</b:Last>
+            <b:First>Richard</b:First>
+          </b:Person>
+          <b:Person>
+            <b:Last>Johnson</b:Last>
+            <b:First>Ralph </b:First>
+          </b:Person>
+          <b:Person>
+            <b:Last>Vlissides</b:Last>
+            <b:First>John</b:First>
+          </b:Person>
+        </b:NameList>
+      </b:Author>
+    </b:Author>
+    <b:RefOrder>12</b:RefOrder>
+  </b:Source>
+  <b:Source>
+    <b:Tag>Gre</b:Tag>
+    <b:SourceType>JournalArticle</b:SourceType>
+    <b:Guid>{EE7ECD92-B55B-449F-B6AE-6E6FE7AF2111}</b:Guid>
+    <b:Author>
+      <b:Author>
+        <b:NameList>
+          <b:Person>
+            <b:Last>Barish</b:Last>
+            <b:First>Greg</b:First>
+          </b:Person>
+        </b:NameList>
+      </b:Author>
+    </b:Author>
+    <b:Title>Building Scalable and High-Performance Java Web Applications Using J2EE Technology</b:Title>
+    <b:RefOrder>13</b:RefOrder>
+  </b:Source>
+  <b:Source>
+    <b:Tag>Mar</b:Tag>
+    <b:SourceType>JournalArticle</b:SourceType>
+    <b:Guid>{C964F7D5-01D2-4813-B405-1DF385F9E2EB}</b:Guid>
+    <b:Author>
+      <b:Author>
+        <b:NameList>
+          <b:Person>
+            <b:Last>Fowler</b:Last>
+            <b:First>Martin</b:First>
+          </b:Person>
+        </b:NameList>
+      </b:Author>
+    </b:Author>
+    <b:Title>Patterns of Enterprise Application Architecture</b:Title>
+    <b:RefOrder>14</b:RefOrder>
+  </b:Source>
+  <b:Source>
+    <b:Tag>Per</b:Tag>
+    <b:SourceType>JournalArticle</b:SourceType>
+    <b:Guid>{31E120F9-F344-4137-8B20-DD0A96636D68}</b:Guid>
+    <b:Author>
+      <b:Author>
+        <b:NameList>
+          <b:Person>
+            <b:Last>Lea</b:Last>
+            <b:First>Perry</b:First>
+          </b:Person>
+        </b:NameList>
+      </b:Author>
+    </b:Author>
+    <b:Title>Internet of Things (IoT) Architectures, Protocols, and Standards</b:Title>
+    <b:RefOrder>15</b:RefOrder>
+  </b:Source>
+  <b:Source>
+    <b:Tag>Dwi</b:Tag>
+    <b:SourceType>JournalArticle</b:SourceType>
+    <b:Guid>{6470A1DA-D19C-4567-A0E4-387449C11FF0}</b:Guid>
+    <b:Author>
+      <b:Author>
+        <b:NameList>
+          <b:Person>
+            <b:Last>Spivey</b:Last>
+            <b:First>Dwight</b:First>
+          </b:Person>
+        </b:NameList>
+      </b:Author>
+    </b:Author>
+    <b:Title>Home Automation For Dummies</b:Title>
+    <b:RefOrder>16</b:RefOrder>
+  </b:Source>
+  <b:Source>
+    <b:Tag>Cra</b:Tag>
+    <b:SourceType>JournalArticle</b:SourceType>
+    <b:Guid>{40F84A10-90EF-4434-AC11-FEF3501FEFBA}</b:Guid>
+    <b:Author>
+      <b:Author>
+        <b:NameList>
+          <b:Person>
+            <b:Last>Larman</b:Last>
+            <b:First>Craig</b:First>
+          </b:Person>
+        </b:NameList>
+      </b:Author>
+    </b:Author>
+    <b:Title>Applying UML and Patterns: An Introduction to Object-Oriented Analysis and Design and Iterative Development</b:Title>
+    <b:RefOrder>17</b:RefOrder>
+  </b:Source>
+</b:Sources>
+</file>
+
+<file path=customXml/itemProps1.xml><?xml version="1.0" encoding="utf-8"?>
+<ds:datastoreItem xmlns:ds="http://schemas.openxmlformats.org/officeDocument/2006/customXml" ds:itemID="{F9F53069-63AE-483D-9143-9DF91AA8101B}">
+  <ds:schemaRefs>
+    <ds:schemaRef ds:uri="http://schemas.openxmlformats.org/officeDocument/2006/bibliography"/>
+  </ds:schemaRefs>
+</ds:datastoreItem>
 </file>
</xml_diff>

<commit_message>
Almost Done Scientific Paper
</commit_message>
<xml_diff>
--- a/docs/Schelet Proiect SASPS Articol Stiintific.docx
+++ b/docs/Schelet Proiect SASPS Articol Stiintific.docx
@@ -51,13 +51,8 @@
         <w:t>ă</w:t>
       </w:r>
       <w:r>
-        <w:t xml:space="preserve">lin </w:t>
-      </w:r>
-      <w:proofErr w:type="spellStart"/>
-      <w:r>
-        <w:t>Ciot</w:t>
-      </w:r>
-      <w:proofErr w:type="spellEnd"/>
+        <w:t>lin Ciot</w:t>
+      </w:r>
     </w:p>
     <w:p>
       <w:pPr>
@@ -109,7 +104,6 @@
         </w:rPr>
         <w:t xml:space="preserve"> </w:t>
       </w:r>
-      <w:proofErr w:type="spellStart"/>
       <w:r>
         <w:rPr>
           <w:i/>
@@ -117,7 +111,6 @@
         </w:rPr>
         <w:t>Politehnica</w:t>
       </w:r>
-      <w:proofErr w:type="spellEnd"/>
       <w:r>
         <w:rPr>
           <w:i/>
@@ -148,19 +141,11 @@
         </w:rPr>
         <w:t xml:space="preserve">Bucharest </w:t>
       </w:r>
-      <w:proofErr w:type="spellStart"/>
-      <w:r>
-        <w:rPr>
-          <w:sz w:val="20"/>
-        </w:rPr>
-        <w:t>Bucharest</w:t>
-      </w:r>
-      <w:proofErr w:type="spellEnd"/>
-      <w:r>
-        <w:rPr>
-          <w:sz w:val="20"/>
-        </w:rPr>
-        <w:t xml:space="preserve">, Romania </w:t>
+      <w:r>
+        <w:rPr>
+          <w:sz w:val="20"/>
+        </w:rPr>
+        <w:t xml:space="preserve">Bucharest, Romania </w:t>
       </w:r>
       <w:hyperlink r:id="rId8" w:history="1">
         <w:r>
@@ -200,13 +185,8 @@
         <w:br w:type="column"/>
       </w:r>
       <w:r>
-        <w:t xml:space="preserve">Stefan </w:t>
-      </w:r>
-      <w:proofErr w:type="spellStart"/>
-      <w:r>
-        <w:t>Butacu</w:t>
-      </w:r>
-      <w:proofErr w:type="spellEnd"/>
+        <w:t>Stefan Butacu</w:t>
+      </w:r>
     </w:p>
     <w:p>
       <w:pPr>
@@ -250,7 +230,6 @@
         </w:rPr>
         <w:t xml:space="preserve"> </w:t>
       </w:r>
-      <w:proofErr w:type="spellStart"/>
       <w:r>
         <w:rPr>
           <w:i/>
@@ -258,7 +237,6 @@
         </w:rPr>
         <w:t>Politehnica</w:t>
       </w:r>
-      <w:proofErr w:type="spellEnd"/>
       <w:r>
         <w:rPr>
           <w:i/>
@@ -289,19 +267,11 @@
         </w:rPr>
         <w:t xml:space="preserve">Bucharest </w:t>
       </w:r>
-      <w:proofErr w:type="spellStart"/>
-      <w:r>
-        <w:rPr>
-          <w:sz w:val="20"/>
-        </w:rPr>
-        <w:t>Bucharest</w:t>
-      </w:r>
-      <w:proofErr w:type="spellEnd"/>
-      <w:r>
-        <w:rPr>
-          <w:sz w:val="20"/>
-        </w:rPr>
-        <w:t xml:space="preserve">, Romania </w:t>
+      <w:r>
+        <w:rPr>
+          <w:sz w:val="20"/>
+        </w:rPr>
+        <w:t xml:space="preserve">Bucharest, Romania </w:t>
       </w:r>
       <w:hyperlink r:id="rId9" w:history="1">
         <w:r>
@@ -668,21 +638,7 @@
         <w:rPr>
           <w:sz w:val="20"/>
         </w:rPr>
-        <w:t xml:space="preserve">In essence, this study </w:t>
-      </w:r>
-      <w:proofErr w:type="spellStart"/>
-      <w:r>
-        <w:rPr>
-          <w:sz w:val="20"/>
-        </w:rPr>
-        <w:t>endeavours</w:t>
-      </w:r>
-      <w:proofErr w:type="spellEnd"/>
-      <w:r>
-        <w:rPr>
-          <w:sz w:val="20"/>
-        </w:rPr>
-        <w:t xml:space="preserve"> to bridge the gap between theoretical design paradigms and real-world performance outcomes, fostering a deeper comprehension of the intricate interplay between design patterns and the efficacy of Smart Home Automation System software.</w:t>
+        <w:t>In essence, this study endeavours to bridge the gap between theoretical design paradigms and real-world performance outcomes, fostering a deeper comprehension of the intricate interplay between design patterns and the efficacy of Smart Home Automation System software.</w:t>
       </w:r>
     </w:p>
     <w:p>
@@ -785,21 +741,7 @@
         <w:rPr>
           <w:sz w:val="20"/>
         </w:rPr>
-        <w:t xml:space="preserve">Through a structured examination of the chosen design patterns, our research seeks to address fundamental questions surrounding their efficacy in the context of SHAS software. Which design patterns prove most effective in optimizing response times? How do different patterns impact resource utilization, and to what extent do they contribute to or alleviate scalability challenges inherent in smart home environments? These inquiries </w:t>
-      </w:r>
-      <w:proofErr w:type="spellStart"/>
-      <w:r>
-        <w:rPr>
-          <w:sz w:val="20"/>
-        </w:rPr>
-        <w:t>form</w:t>
-      </w:r>
-      <w:proofErr w:type="spellEnd"/>
-      <w:r>
-        <w:rPr>
-          <w:sz w:val="20"/>
-        </w:rPr>
-        <w:t xml:space="preserve"> the crux of our investigation and aim to elucidate the nuanced relationships between design decisions and the tangible performance outcomes in SHAS software.</w:t>
+        <w:t>Through a structured examination of the chosen design patterns, our research seeks to address fundamental questions surrounding their efficacy in the context of SHAS software. Which design patterns prove most effective in optimizing response times? How do different patterns impact resource utilization, and to what extent do they contribute to or alleviate scalability challenges inherent in smart home environments? These inquiries form the crux of our investigation and aim to elucidate the nuanced relationships between design decisions and the tangible performance outcomes in SHAS software.</w:t>
       </w:r>
     </w:p>
     <w:p>
@@ -1272,41 +1214,18 @@
         </w:rPr>
         <w:t>R</w:t>
       </w:r>
-      <w:proofErr w:type="spellStart"/>
-      <w:r>
-        <w:rPr>
-          <w:sz w:val="20"/>
-          <w:lang w:val="en-150"/>
-        </w:rPr>
-        <w:t>obots</w:t>
-      </w:r>
-      <w:proofErr w:type="spellEnd"/>
-      <w:r>
-        <w:rPr>
-          <w:sz w:val="20"/>
-          <w:lang w:val="en-150"/>
-        </w:rPr>
-        <w:t xml:space="preserve"> in homes and their integration with smart home automation systems holds great promise for transforming our living spaces. As technology continues to advance, robots are poised to play increasingly integral roles in enhancing convenience, security, and overall home management. Here are some key aspects of the future trajectory for robots in homes and their integration with smart home automation systems:</w:t>
-      </w:r>
-      <w:r>
-        <w:rPr>
-          <w:sz w:val="20"/>
-        </w:rPr>
-        <w:t xml:space="preserve"> personal assistance and companionship, smart home integration, </w:t>
-      </w:r>
-      <w:proofErr w:type="spellStart"/>
-      <w:r>
-        <w:rPr>
-          <w:sz w:val="20"/>
-        </w:rPr>
-        <w:t>autonomus</w:t>
-      </w:r>
-      <w:proofErr w:type="spellEnd"/>
-      <w:r>
-        <w:rPr>
-          <w:sz w:val="20"/>
-        </w:rPr>
-        <w:t xml:space="preserve"> cleaning and maintenance, security and surveillance, healthcare assistance, customized environmental control, education and entertainment and energy efficiency. </w:t>
+      <w:r>
+        <w:rPr>
+          <w:sz w:val="20"/>
+          <w:lang w:val="en-150"/>
+        </w:rPr>
+        <w:t>obots in homes and their integration with smart home automation systems holds great promise for transforming our living spaces. As technology continues to advance, robots are poised to play increasingly integral roles in enhancing convenience, security, and overall home management. Here are some key aspects of the future trajectory for robots in homes and their integration with smart home automation systems:</w:t>
+      </w:r>
+      <w:r>
+        <w:rPr>
+          <w:sz w:val="20"/>
+        </w:rPr>
+        <w:t xml:space="preserve"> personal assistance and companionship, smart home integration, autonomus cleaning and maintenance, security and surveillance, healthcare assistance, customized environmental control, education and entertainment and energy efficiency. </w:t>
       </w:r>
     </w:p>
     <w:p>
@@ -1597,21 +1516,7 @@
         <w:rPr>
           <w:lang w:val="en-150"/>
         </w:rPr>
-        <w:t xml:space="preserve"> The foundational work of Erich Gamma, Richard Helm, Ralph Johnson, and John </w:t>
-      </w:r>
-      <w:proofErr w:type="spellStart"/>
-      <w:r>
-        <w:rPr>
-          <w:lang w:val="en-150"/>
-        </w:rPr>
-        <w:t>Vlissides</w:t>
-      </w:r>
-      <w:proofErr w:type="spellEnd"/>
-      <w:r>
-        <w:rPr>
-          <w:lang w:val="en-150"/>
-        </w:rPr>
-        <w:t xml:space="preserve"> in "Design Patterns: Elements of Reusable Object-Oriented Software" establishes a solid understanding of design patterns that can be applied to enhance the modularity and maintainability of smart home automation software. Additionally, "Building Scalable and High-Performance Java Web Applications Using J2EE Technology" by Greg Barish contributes valuable insights into scalable software design, offering principles applicable to the performance optimization of smart home systems.</w:t>
+        <w:t xml:space="preserve"> The foundational work of Erich Gamma, Richard Helm, Ralph Johnson, and John Vlissides in "Design Patterns: Elements of Reusable Object-Oriented Software" establishes a solid understanding of design patterns that can be applied to enhance the modularity and maintainability of smart home automation software. Additionally, "Building Scalable and High-Performance Java Web Applications Using J2EE Technology" by Greg Barish contributes valuable insights into scalable software design, offering principles applicable to the performance optimization of smart home systems.</w:t>
       </w:r>
     </w:p>
     <w:p>
@@ -1840,21 +1745,7 @@
         <w:rPr>
           <w:lang w:val="en-150"/>
         </w:rPr>
-        <w:t xml:space="preserve">In the pursuit of optimizing energy efficiency, "Green IoT: An Investigation on the Role of Edge Computing" by Hadeel T. El </w:t>
-      </w:r>
-      <w:proofErr w:type="spellStart"/>
-      <w:r>
-        <w:rPr>
-          <w:lang w:val="en-150"/>
-        </w:rPr>
-        <w:t>Kassabi</w:t>
-      </w:r>
-      <w:proofErr w:type="spellEnd"/>
-      <w:r>
-        <w:rPr>
-          <w:lang w:val="en-150"/>
-        </w:rPr>
-        <w:t xml:space="preserve"> and Mohamed M. Morsy introduces green computing principles to the realm of smart homes. This work is particularly relevant for those seeking to design sustainable and eco-friendly smart home automation </w:t>
+        <w:t xml:space="preserve">In the pursuit of optimizing energy efficiency, "Green IoT: An Investigation on the Role of Edge Computing" by Hadeel T. El Kassabi and Mohamed M. Morsy introduces green computing principles to the realm of smart homes. This work is particularly relevant for those seeking to design sustainable and eco-friendly smart home automation </w:t>
       </w:r>
       <w:r>
         <w:rPr>
@@ -2243,25 +2134,7 @@
           <w:szCs w:val="20"/>
           <w:lang w:val="en-150"/>
         </w:rPr>
-        <w:t xml:space="preserve">The Singleton Pattern plays a pivotal role in ensuring the consistency and coherence of configuration settings throughout the smart home automation system. By implementing a centralized configuration manager as a singleton, we guarantee that there exists only one instance responsible for managing configuration parameters. This design choice facilitates a unified point of access for configuration settings across the entire application. Whether it's regulating the </w:t>
-      </w:r>
-      <w:proofErr w:type="spellStart"/>
-      <w:r>
-        <w:rPr>
-          <w:sz w:val="20"/>
-          <w:szCs w:val="20"/>
-          <w:lang w:val="en-150"/>
-        </w:rPr>
-        <w:t>behavior</w:t>
-      </w:r>
-      <w:proofErr w:type="spellEnd"/>
-      <w:r>
-        <w:rPr>
-          <w:sz w:val="20"/>
-          <w:szCs w:val="20"/>
-          <w:lang w:val="en-150"/>
-        </w:rPr>
-        <w:t xml:space="preserve"> of individual devices or establishing system-wide preferences, the Singleton Pattern ensures a single, authoritative source for configuration data. This approach simplifies maintenance, reduces the likelihood of conflicting configurations, and enhances the overall reliability of the smart home automation system.</w:t>
+        <w:t>The Singleton Pattern plays a pivotal role in ensuring the consistency and coherence of configuration settings throughout the smart home automation system. By implementing a centralized configuration manager as a singleton, we guarantee that there exists only one instance responsible for managing configuration parameters. This design choice facilitates a unified point of access for configuration settings across the entire application. Whether it's regulating the behavior of individual devices or establishing system-wide preferences, the Singleton Pattern ensures a single, authoritative source for configuration data. This approach simplifies maintenance, reduces the likelihood of conflicting configurations, and enhances the overall reliability of the smart home automation system.</w:t>
       </w:r>
     </w:p>
     <w:p>
@@ -2672,17 +2545,8 @@
           <w:sz w:val="20"/>
           <w:szCs w:val="20"/>
         </w:rPr>
-        <w:t xml:space="preserve">Scheme de </w:t>
-      </w:r>
-      <w:proofErr w:type="spellStart"/>
-      <w:r>
-        <w:rPr>
-          <w:sz w:val="20"/>
-          <w:szCs w:val="20"/>
-        </w:rPr>
-        <w:t>arhitectura</w:t>
-      </w:r>
-      <w:proofErr w:type="spellEnd"/>
+        <w:t>Scheme de arhitectura</w:t>
+      </w:r>
     </w:p>
     <w:p>
       <w:pPr>
@@ -3277,30 +3141,14 @@
           <w:sz w:val="20"/>
           <w:szCs w:val="20"/>
         </w:rPr>
-        <w:t xml:space="preserve">part of the </w:t>
-      </w:r>
-      <w:proofErr w:type="gramStart"/>
-      <w:r>
-        <w:rPr>
-          <w:sz w:val="20"/>
-          <w:szCs w:val="20"/>
-        </w:rPr>
-        <w:t xml:space="preserve">research </w:t>
-      </w:r>
-      <w:r>
-        <w:rPr>
-          <w:sz w:val="20"/>
-          <w:szCs w:val="20"/>
-        </w:rPr>
-        <w:t xml:space="preserve"> endeavors</w:t>
-      </w:r>
-      <w:proofErr w:type="gramEnd"/>
-      <w:r>
-        <w:rPr>
-          <w:sz w:val="20"/>
-          <w:szCs w:val="20"/>
-        </w:rPr>
-        <w:t xml:space="preserve"> to scrutinize and assess the preeminent deployment tools prevalent in the smart home automation domain, examining key attributes such as compatibility, user-friendliness, community support, and customization capabilities. As smart homes become increasingly sophisticated, the choice of an appropriate deployment tool plays a pivotal role in ensuring the reliability and efficiency of these systems.</w:t>
+        <w:t xml:space="preserve">part of the research </w:t>
+      </w:r>
+      <w:r>
+        <w:rPr>
+          <w:sz w:val="20"/>
+          <w:szCs w:val="20"/>
+        </w:rPr>
+        <w:t>endeavors to scrutinize and assess the preeminent deployment tools prevalent in the smart home automation domain, examining key attributes such as compatibility, user-friendliness, community support, and customization capabilities. As smart homes become increasingly sophisticated, the choice of an appropriate deployment tool plays a pivotal role in ensuring the reliability and efficiency of these systems.</w:t>
       </w:r>
     </w:p>
     <w:p>
@@ -3366,39 +3214,7 @@
           <w:sz w:val="20"/>
           <w:szCs w:val="20"/>
         </w:rPr>
-        <w:t xml:space="preserve"> (</w:t>
-      </w:r>
-      <w:proofErr w:type="spellStart"/>
-      <w:r>
-        <w:rPr>
-          <w:sz w:val="20"/>
-          <w:szCs w:val="20"/>
-        </w:rPr>
-        <w:t>OpenHAB</w:t>
-      </w:r>
-      <w:proofErr w:type="spellEnd"/>
-      <w:r>
-        <w:rPr>
-          <w:sz w:val="20"/>
-          <w:szCs w:val="20"/>
-        </w:rPr>
-        <w:t xml:space="preserve">) distinguishes itself by prioritizing protocol compatibility and cross-platform versatility. </w:t>
-      </w:r>
-      <w:proofErr w:type="spellStart"/>
-      <w:r>
-        <w:rPr>
-          <w:sz w:val="20"/>
-          <w:szCs w:val="20"/>
-        </w:rPr>
-        <w:t>OpenHAB's</w:t>
-      </w:r>
-      <w:proofErr w:type="spellEnd"/>
-      <w:r>
-        <w:rPr>
-          <w:sz w:val="20"/>
-          <w:szCs w:val="20"/>
-        </w:rPr>
-        <w:t xml:space="preserve"> capacity to seamlessly operate across Windows, Linux, and macOS positions it as an attractive choice for users seeking a comprehensive solution that accommodates a spectrum of smart home technologies. Its robust framework and active community contribute to its standing as a formidable deployment option.</w:t>
+        <w:t xml:space="preserve"> (OpenHAB) distinguishes itself by prioritizing protocol compatibility and cross-platform versatility. OpenHAB's capacity to seamlessly operate across Windows, Linux, and macOS positions it as an attractive choice for users seeking a comprehensive solution that accommodates a spectrum of smart home technologies. Its robust framework and active community contribute to its standing as a formidable deployment option.</w:t>
       </w:r>
     </w:p>
     <w:p>
@@ -3417,7 +3233,6 @@
         </w:rPr>
         <w:t xml:space="preserve">Built on Node.js, </w:t>
       </w:r>
-      <w:proofErr w:type="spellStart"/>
       <w:r>
         <w:rPr>
           <w:b/>
@@ -3427,29 +3242,12 @@
         </w:rPr>
         <w:t>ioBroker</w:t>
       </w:r>
-      <w:proofErr w:type="spellEnd"/>
-      <w:r>
-        <w:rPr>
-          <w:sz w:val="20"/>
-          <w:szCs w:val="20"/>
-        </w:rPr>
-        <w:t xml:space="preserve"> offers an open-source automation platform designed to harmonize with diverse hardware environments. Its support for various devices, coupled with cross-platform compatibility, provides users with a flexible and adaptable deployment solution. </w:t>
-      </w:r>
-      <w:proofErr w:type="spellStart"/>
-      <w:r>
-        <w:rPr>
-          <w:sz w:val="20"/>
-          <w:szCs w:val="20"/>
-        </w:rPr>
-        <w:t>IoBroker's</w:t>
-      </w:r>
-      <w:proofErr w:type="spellEnd"/>
-      <w:r>
-        <w:rPr>
-          <w:sz w:val="20"/>
-          <w:szCs w:val="20"/>
-        </w:rPr>
-        <w:t xml:space="preserve"> modular architecture empowers users to integrate and control an array of smart home devices, establishing it as a dynamic player in the smart home automation landscape.</w:t>
+      <w:r>
+        <w:rPr>
+          <w:sz w:val="20"/>
+          <w:szCs w:val="20"/>
+        </w:rPr>
+        <w:t xml:space="preserve"> offers an open-source automation platform designed to harmonize with diverse hardware environments. Its support for various devices, coupled with cross-platform compatibility, provides users with a flexible and adaptable deployment solution. IoBroker's modular architecture empowers users to integrate and control an array of smart home devices, establishing it as a dynamic player in the smart home automation landscape.</w:t>
       </w:r>
     </w:p>
     <w:p>
@@ -3468,7 +3266,6 @@
         </w:rPr>
         <w:t xml:space="preserve">Recognized for its lightweight design and ease of use, </w:t>
       </w:r>
-      <w:proofErr w:type="spellStart"/>
       <w:r>
         <w:rPr>
           <w:b/>
@@ -3478,29 +3275,12 @@
         </w:rPr>
         <w:t>Domoticz</w:t>
       </w:r>
-      <w:proofErr w:type="spellEnd"/>
-      <w:r>
-        <w:rPr>
-          <w:sz w:val="20"/>
-          <w:szCs w:val="20"/>
-        </w:rPr>
-        <w:t xml:space="preserve"> positions itself as a pragmatic choice for users entering the realm of home automation. Supporting an array of devices and protocols, </w:t>
-      </w:r>
-      <w:proofErr w:type="spellStart"/>
-      <w:r>
-        <w:rPr>
-          <w:sz w:val="20"/>
-          <w:szCs w:val="20"/>
-        </w:rPr>
-        <w:t>Domoticz</w:t>
-      </w:r>
-      <w:proofErr w:type="spellEnd"/>
-      <w:r>
-        <w:rPr>
-          <w:sz w:val="20"/>
-          <w:szCs w:val="20"/>
-        </w:rPr>
-        <w:t xml:space="preserve"> offers deployment options across platforms like Raspberry Pi, Windows, and Linux. Its accessibility and broad compatibility contribute to its appeal as a straightforward yet powerful deployment tool.</w:t>
+      <w:r>
+        <w:rPr>
+          <w:sz w:val="20"/>
+          <w:szCs w:val="20"/>
+        </w:rPr>
+        <w:t xml:space="preserve"> positions itself as a pragmatic choice for users entering the realm of home automation. Supporting an array of devices and protocols, Domoticz offers deployment options across platforms like Raspberry Pi, Windows, and Linux. Its accessibility and broad compatibility contribute to its appeal as a straightforward yet powerful deployment tool.</w:t>
       </w:r>
     </w:p>
     <w:p>
@@ -3576,23 +3356,7 @@
           <w:sz w:val="20"/>
           <w:szCs w:val="20"/>
         </w:rPr>
-        <w:t xml:space="preserve"> emerges as a cornerstone for efficient and portable smart home automation deployment. Docker containers provide a lightweight and standardized environment, facilitating the deployment of software across diverse platforms. Platforms such as Home Assistant and </w:t>
-      </w:r>
-      <w:proofErr w:type="spellStart"/>
-      <w:r>
-        <w:rPr>
-          <w:sz w:val="20"/>
-          <w:szCs w:val="20"/>
-        </w:rPr>
-        <w:t>OpenHAB</w:t>
-      </w:r>
-      <w:proofErr w:type="spellEnd"/>
-      <w:r>
-        <w:rPr>
-          <w:sz w:val="20"/>
-          <w:szCs w:val="20"/>
-        </w:rPr>
-        <w:t xml:space="preserve"> offer official Docker images, underscoring Docker's role in streamlining the deployment process.</w:t>
+        <w:t xml:space="preserve"> emerges as a cornerstone for efficient and portable smart home automation deployment. Docker containers provide a lightweight and standardized environment, facilitating the deployment of software across diverse platforms. Platforms such as Home Assistant and OpenHAB offer official Docker images, underscoring Docker's role in streamlining the deployment process.</w:t>
       </w:r>
     </w:p>
     <w:p>
@@ -3611,16 +3375,6 @@
         </w:rPr>
         <w:t>This comparative analysis of deployment tools within the smart home automation domain illuminates the diverse landscape of options available to users and developers. Each tool presents a unique set of features and advantages, catering to different preferences and requirements. By considering factors such as device compatibility, deployment flexibility, and community support, stakeholders can make informed decisions when selecting the most suitable deployment tool for their smart home automation endeavors. As the field continues to evolve, ongoing research will be paramount in assessing emerging tools and technologies, ensuring that smart home deployments remain at the forefront of innovation and efficiency.</w:t>
       </w:r>
-    </w:p>
-    <w:p>
-      <w:pPr>
-        <w:spacing w:before="171" w:line="232" w:lineRule="auto"/>
-        <w:ind w:right="172"/>
-        <w:rPr>
-          <w:sz w:val="20"/>
-          <w:szCs w:val="20"/>
-        </w:rPr>
-      </w:pPr>
     </w:p>
     <w:p>
       <w:pPr>
@@ -3652,7 +3406,7 @@
       <w:pPr>
         <w:pStyle w:val="BodyText"/>
         <w:spacing w:before="5" w:line="247" w:lineRule="auto"/>
-        <w:ind w:firstLine="0"/>
+        <w:ind w:left="0" w:firstLine="0"/>
       </w:pPr>
     </w:p>
     <w:p>
@@ -3836,6 +3590,108 @@
           <w:sz w:val="20"/>
         </w:rPr>
         <w:t>Work</w:t>
+      </w:r>
+    </w:p>
+    <w:p>
+      <w:pPr>
+        <w:pStyle w:val="ListParagraph"/>
+        <w:tabs>
+          <w:tab w:val="left" w:pos="1337"/>
+        </w:tabs>
+        <w:spacing w:before="122"/>
+        <w:ind w:left="1337" w:right="0" w:firstLine="0"/>
+        <w:jc w:val="right"/>
+        <w:rPr>
+          <w:sz w:val="20"/>
+        </w:rPr>
+      </w:pPr>
+    </w:p>
+    <w:p>
+      <w:r>
+        <w:t>In conclusion, this research paper has undertaken a comprehensive investigation into the performance of a Smart Home Automation System Software implemented in Java and designed with the incorporation of various object-oriented design patterns. The findings and analyses presented herein shed light on key aspects that contribute to the effectiveness and efficiency of the software in real-world smart home environments.</w:t>
+      </w:r>
+    </w:p>
+    <w:p/>
+    <w:p>
+      <w:r>
+        <w:t>Through rigorous performance testing and measurement, we have evaluated critical aspects such as response time, throughput, scalability, resource utilization, and concurrency. These metrics provide a holistic view of how well the system responds to user interactions and handles varying workloads.</w:t>
+      </w:r>
+    </w:p>
+    <w:p/>
+    <w:p>
+      <w:r>
+        <w:t>The integration of design patterns, such as Singleton, Observer, and Command, has played a pivotal role in enhancing the software's architecture. The application of these patterns has improved modularity, flexibility, and maintainability, contributing to the overall success of the system.</w:t>
+      </w:r>
+    </w:p>
+    <w:p/>
+    <w:p>
+      <w:r>
+        <w:t>The adherence to object-oriented principles in Java, including encapsulation, inheritance, and polymorphism, has been instrumental in achieving a well-structured and extensible codebase. This has facilitated easier maintenance and future enhancements to the Smart Home Automation System Software.</w:t>
+      </w:r>
+    </w:p>
+    <w:p/>
+    <w:p>
+      <w:r>
+        <w:t>The research has highlighted the importance of design patterns in managing device compatibility, ensuring that the software seamlessly integrates with diverse smart devices. This interoperability is essential for creating a cohesive and user-friendly smart home ecosystem.</w:t>
+      </w:r>
+    </w:p>
+    <w:p/>
+    <w:p>
+      <w:r>
+        <w:t>Building on the insights gained from this research, several avenues for future work and improvement have been identified:</w:t>
+      </w:r>
+    </w:p>
+    <w:p/>
+    <w:p>
+      <w:r>
+        <w:t>Investigate the incorporation of additional design patterns to further optimize specific aspects of the software, addressing any identified performance bottlenecks or enhancing specific functionalities.</w:t>
+      </w:r>
+    </w:p>
+    <w:p>
+      <w:r>
+        <w:t>Explore the integration of machine learning algorithms to predict user behavior and automate device control based on historical usage patterns. This could contribute to a more intelligent and adaptive smart home system.</w:t>
+      </w:r>
+    </w:p>
+    <w:p/>
+    <w:p>
+      <w:r>
+        <w:t>Investigate the potential benefits of a distributed architecture, utilizing design patterns suitable for distributed systems. This could enhance scalability and resilience in large-scale smart home deployments.</w:t>
+      </w:r>
+    </w:p>
+    <w:p/>
+    <w:p>
+      <w:r>
+        <w:t>Implement design patterns to facilitate dynamic device discovery and configuration, allowing the system to seamlessly adapt to changes in the smart home environment without manual intervention.</w:t>
+      </w:r>
+    </w:p>
+    <w:p/>
+    <w:p>
+      <w:r>
+        <w:t>Research and apply design patterns that promote energy efficiency, considering the growing emphasis on sustainable and eco-friendly smart home solutions.</w:t>
+      </w:r>
+    </w:p>
+    <w:p/>
+    <w:p>
+      <w:r>
+        <w:t>Conduct real-world deployment studies to validate the software's performance in diverse smart home environments. This includes considering factors such as network conditions, user behaviors, and the presence of various smart devices.</w:t>
+      </w:r>
+    </w:p>
+    <w:p/>
+    <w:p>
+      <w:r>
+        <w:t>Foster community involvement and collaboration by open-sourcing certain components or providing APIs that encourage third-party developers to contribute to the software's evolution.</w:t>
+      </w:r>
+    </w:p>
+    <w:p/>
+    <w:p>
+      <w:r>
+        <w:t>Implement continuous performance monitoring mechanisms to detect and address any performance degradation over time. This ensures that the software remains optimized and responsive as it evolves.</w:t>
+      </w:r>
+    </w:p>
+    <w:p/>
+    <w:p>
+      <w:r>
+        <w:t>By addressing these areas in future work, the Smart Home Automation System Software can evolve into a more sophisticated and adaptive solution, continually meeting the ever-changing demands of the smart home ecosystem. This research lays the foundation for ongoing advancements in the field, contributing to the broader discourse on the intersection of Java, design patterns, and performance in smart home automation systems.</w:t>
       </w:r>
     </w:p>
     <w:p>
@@ -4089,7 +3945,14 @@
                       <w:rPr>
                         <w:noProof/>
                       </w:rPr>
-                      <w:t xml:space="preserve">D. Community, "Domoticz: Open-source home automation system". </w:t>
+                      <w:t xml:space="preserve">D. Community, "Domoticz: Open-source home </w:t>
+                    </w:r>
+                    <w:r>
+                      <w:rPr>
+                        <w:noProof/>
+                      </w:rPr>
+                      <w:lastRenderedPageBreak/>
+                      <w:t xml:space="preserve">automation system". </w:t>
                     </w:r>
                   </w:p>
                 </w:tc>
@@ -4115,6 +3978,7 @@
                       <w:rPr>
                         <w:noProof/>
                       </w:rPr>
+                      <w:lastRenderedPageBreak/>
                       <w:t xml:space="preserve">[5] </w:t>
                     </w:r>
                   </w:p>
@@ -4701,13 +4565,7 @@
                       <w:rPr>
                         <w:noProof/>
                       </w:rPr>
-                      <w:t xml:space="preserve">C. Larman, "Applying UML and Patterns: An Introduction to Object-Oriented Analysis and </w:t>
-                    </w:r>
-                    <w:r>
-                      <w:rPr>
-                        <w:noProof/>
-                      </w:rPr>
-                      <w:t xml:space="preserve">Design and Iterative Development". </w:t>
+                      <w:t xml:space="preserve">C. Larman, "Applying UML and Patterns: An Introduction to Object-Oriented Analysis and Design and Iterative Development". </w:t>
                     </w:r>
                   </w:p>
                 </w:tc>

</xml_diff>